<commit_message>
Ingles a Español los test case result
</commit_message>
<xml_diff>
--- a/Reportes/RE_6_PFS.docx
+++ b/Reportes/RE_6_PFS.docx
@@ -186,6 +186,7 @@
           <w:i/>
           <w:sz w:val="36"/>
           <w:szCs w:val="32"/>
+          <w:lang w:val="es-MX"/>
         </w:rPr>
       </w:pPr>
       <w:r>
@@ -194,6 +195,7 @@
           <w:i/>
           <w:sz w:val="36"/>
           <w:szCs w:val="32"/>
+          <w:lang w:val="es-MX"/>
         </w:rPr>
         <w:t xml:space="preserve"> </w:t>
       </w:r>
@@ -203,6 +205,7 @@
           <w:i/>
           <w:sz w:val="36"/>
           <w:szCs w:val="32"/>
+          <w:lang w:val="es-MX"/>
         </w:rPr>
         <w:t>PROYECTO DE SOFTWARE WINDOW LIFTER</w:t>
       </w:r>
@@ -213,6 +216,7 @@
           <w:rFonts w:ascii="Times New Roman" w:hAnsi="Times New Roman" w:cs="Times New Roman"/>
           <w:sz w:val="28"/>
           <w:szCs w:val="32"/>
+          <w:lang w:val="es-MX"/>
         </w:rPr>
       </w:pPr>
     </w:p>
@@ -222,6 +226,7 @@
           <w:rFonts w:ascii="Times New Roman" w:hAnsi="Times New Roman" w:cs="Times New Roman"/>
           <w:sz w:val="28"/>
           <w:szCs w:val="32"/>
+          <w:lang w:val="es-MX"/>
         </w:rPr>
         <w:sectPr>
           <w:headerReference w:type="default" r:id="rId10"/>
@@ -4917,16 +4922,7 @@
           <w:sz w:val="22"/>
           <w:lang w:val="es-MX"/>
         </w:rPr>
-        <w:t>. Estado intermedio de los leds</w:t>
-      </w:r>
-      <w:r>
-        <w:rPr>
-          <w:rFonts w:cs="Times New Roman"/>
-          <w:color w:val="231F20"/>
-          <w:sz w:val="22"/>
-          <w:lang w:val="es-MX"/>
-        </w:rPr>
-        <w:t>.</w:t>
+        <w:t>. Estado intermedio de los leds.</w:t>
       </w:r>
     </w:p>
     <w:p>
@@ -4961,27 +4957,7 @@
           <w:szCs w:val="24"/>
           <w:lang w:val="es-MX"/>
         </w:rPr>
-        <w:t>Figura 7</w:t>
-      </w:r>
-      <w:r>
-        <w:rPr>
-          <w:rFonts w:ascii="Times New Roman" w:hAnsi="Times New Roman" w:cs="Times New Roman"/>
-          <w:color w:val="231F20"/>
-          <w:sz w:val="24"/>
-          <w:szCs w:val="24"/>
-          <w:lang w:val="es-MX"/>
-        </w:rPr>
-        <w:t xml:space="preserve">: </w:t>
-      </w:r>
-      <w:r>
-        <w:rPr>
-          <w:rFonts w:ascii="Times New Roman" w:hAnsi="Times New Roman" w:cs="Times New Roman"/>
-          <w:color w:val="231F20"/>
-          <w:sz w:val="24"/>
-          <w:szCs w:val="24"/>
-          <w:lang w:val="es-MX"/>
-        </w:rPr>
-        <w:t>Los leds se encuentran en un estado intermedio, no arriba ni abajo.</w:t>
+        <w:t>Figura 7: Los leds se encuentran en un estado intermedio, no arriba ni abajo.</w:t>
       </w:r>
     </w:p>
     <w:p>
@@ -5114,8 +5090,9 @@
           <w:szCs w:val="24"/>
           <w:lang w:val="es-MX"/>
         </w:rPr>
-        <w:t>Figura 8</w:t>
-      </w:r>
+        <w:t xml:space="preserve">Figura 8: Todos los </w:t>
+      </w:r>
+      <w:proofErr w:type="spellStart"/>
       <w:r>
         <w:rPr>
           <w:rFonts w:ascii="Times New Roman" w:hAnsi="Times New Roman" w:cs="Times New Roman"/>
@@ -5124,8 +5101,9 @@
           <w:szCs w:val="24"/>
           <w:lang w:val="es-MX"/>
         </w:rPr>
-        <w:t xml:space="preserve">: </w:t>
-      </w:r>
+        <w:t>LEDs</w:t>
+      </w:r>
+      <w:proofErr w:type="spellEnd"/>
       <w:r>
         <w:rPr>
           <w:rFonts w:ascii="Times New Roman" w:hAnsi="Times New Roman" w:cs="Times New Roman"/>
@@ -5134,7 +5112,7 @@
           <w:szCs w:val="24"/>
           <w:lang w:val="es-MX"/>
         </w:rPr>
-        <w:t xml:space="preserve">Todos los </w:t>
+        <w:t xml:space="preserve"> se encuentran encendidos y el LED de la tarjeta </w:t>
       </w:r>
       <w:proofErr w:type="spellStart"/>
       <w:r>
@@ -5145,7 +5123,7 @@
           <w:szCs w:val="24"/>
           <w:lang w:val="es-MX"/>
         </w:rPr>
-        <w:t>LEDs</w:t>
+        <w:t>slave</w:t>
       </w:r>
       <w:proofErr w:type="spellEnd"/>
       <w:r>
@@ -5156,39 +5134,7 @@
           <w:szCs w:val="24"/>
           <w:lang w:val="es-MX"/>
         </w:rPr>
-        <w:t xml:space="preserve"> se encuentran encendidos y el LED de la tarjeta </w:t>
-      </w:r>
-      <w:proofErr w:type="spellStart"/>
-      <w:r>
-        <w:rPr>
-          <w:rFonts w:ascii="Times New Roman" w:hAnsi="Times New Roman" w:cs="Times New Roman"/>
-          <w:color w:val="231F20"/>
-          <w:sz w:val="24"/>
-          <w:szCs w:val="24"/>
-          <w:lang w:val="es-MX"/>
-        </w:rPr>
-        <w:t>slave</w:t>
-      </w:r>
-      <w:proofErr w:type="spellEnd"/>
-      <w:r>
-        <w:rPr>
-          <w:rFonts w:ascii="Times New Roman" w:hAnsi="Times New Roman" w:cs="Times New Roman"/>
-          <w:color w:val="231F20"/>
-          <w:sz w:val="24"/>
-          <w:szCs w:val="24"/>
-          <w:lang w:val="es-MX"/>
-        </w:rPr>
-        <w:t xml:space="preserve"> está en color verde por lo que la ventana está completamente arriba</w:t>
-      </w:r>
-      <w:r>
-        <w:rPr>
-          <w:rFonts w:ascii="Times New Roman" w:hAnsi="Times New Roman" w:cs="Times New Roman"/>
-          <w:color w:val="231F20"/>
-          <w:sz w:val="24"/>
-          <w:szCs w:val="24"/>
-          <w:lang w:val="es-MX"/>
-        </w:rPr>
-        <w:t>.</w:t>
+        <w:t xml:space="preserve"> está en color verde por lo que la ventana está completamente arriba.</w:t>
       </w:r>
     </w:p>
     <w:p>
@@ -5329,8 +5275,9 @@
           <w:lang w:val="es-MX"/>
         </w:rPr>
         <w:lastRenderedPageBreak/>
-        <w:t>Figura 9</w:t>
-      </w:r>
+        <w:t xml:space="preserve">Figura 9: Todos los </w:t>
+      </w:r>
+      <w:proofErr w:type="spellStart"/>
       <w:r>
         <w:rPr>
           <w:rFonts w:ascii="Times New Roman" w:hAnsi="Times New Roman" w:cs="Times New Roman"/>
@@ -5339,8 +5286,9 @@
           <w:szCs w:val="24"/>
           <w:lang w:val="es-MX"/>
         </w:rPr>
-        <w:t>: Todos l</w:t>
-      </w:r>
+        <w:t>LEDs</w:t>
+      </w:r>
+      <w:proofErr w:type="spellEnd"/>
       <w:r>
         <w:rPr>
           <w:rFonts w:ascii="Times New Roman" w:hAnsi="Times New Roman" w:cs="Times New Roman"/>
@@ -5349,7 +5297,7 @@
           <w:szCs w:val="24"/>
           <w:lang w:val="es-MX"/>
         </w:rPr>
-        <w:t xml:space="preserve">os </w:t>
+        <w:t xml:space="preserve"> se encuentran apagados y el LED de la tarjeta </w:t>
       </w:r>
       <w:proofErr w:type="spellStart"/>
       <w:r>
@@ -5360,7 +5308,7 @@
           <w:szCs w:val="24"/>
           <w:lang w:val="es-MX"/>
         </w:rPr>
-        <w:t>LEDs</w:t>
+        <w:t>slave</w:t>
       </w:r>
       <w:proofErr w:type="spellEnd"/>
       <w:r>
@@ -5371,79 +5319,7 @@
           <w:szCs w:val="24"/>
           <w:lang w:val="es-MX"/>
         </w:rPr>
-        <w:t xml:space="preserve"> se encuentran apagados</w:t>
-      </w:r>
-      <w:r>
-        <w:rPr>
-          <w:rFonts w:ascii="Times New Roman" w:hAnsi="Times New Roman" w:cs="Times New Roman"/>
-          <w:color w:val="231F20"/>
-          <w:sz w:val="24"/>
-          <w:szCs w:val="24"/>
-          <w:lang w:val="es-MX"/>
-        </w:rPr>
-        <w:t xml:space="preserve"> y el LED de la tarjeta </w:t>
-      </w:r>
-      <w:proofErr w:type="spellStart"/>
-      <w:r>
-        <w:rPr>
-          <w:rFonts w:ascii="Times New Roman" w:hAnsi="Times New Roman" w:cs="Times New Roman"/>
-          <w:color w:val="231F20"/>
-          <w:sz w:val="24"/>
-          <w:szCs w:val="24"/>
-          <w:lang w:val="es-MX"/>
-        </w:rPr>
-        <w:t>slave</w:t>
-      </w:r>
-      <w:proofErr w:type="spellEnd"/>
-      <w:r>
-        <w:rPr>
-          <w:rFonts w:ascii="Times New Roman" w:hAnsi="Times New Roman" w:cs="Times New Roman"/>
-          <w:color w:val="231F20"/>
-          <w:sz w:val="24"/>
-          <w:szCs w:val="24"/>
-          <w:lang w:val="es-MX"/>
-        </w:rPr>
-        <w:t xml:space="preserve"> est</w:t>
-      </w:r>
-      <w:r>
-        <w:rPr>
-          <w:rFonts w:ascii="Times New Roman" w:hAnsi="Times New Roman" w:cs="Times New Roman"/>
-          <w:color w:val="231F20"/>
-          <w:sz w:val="24"/>
-          <w:szCs w:val="24"/>
-          <w:lang w:val="es-MX"/>
-        </w:rPr>
-        <w:t>á en color rojo</w:t>
-      </w:r>
-      <w:r>
-        <w:rPr>
-          <w:rFonts w:ascii="Times New Roman" w:hAnsi="Times New Roman" w:cs="Times New Roman"/>
-          <w:color w:val="231F20"/>
-          <w:sz w:val="24"/>
-          <w:szCs w:val="24"/>
-          <w:lang w:val="es-MX"/>
-        </w:rPr>
-        <w:t xml:space="preserve"> por lo que la ventana est</w:t>
-      </w:r>
-      <w:r>
-        <w:rPr>
-          <w:rFonts w:ascii="Times New Roman" w:hAnsi="Times New Roman" w:cs="Times New Roman"/>
-          <w:color w:val="231F20"/>
-          <w:sz w:val="24"/>
-          <w:szCs w:val="24"/>
-          <w:lang w:val="es-MX"/>
-        </w:rPr>
-        <w:t>á completamente abajo</w:t>
-      </w:r>
-      <w:r>
-        <w:rPr>
-          <w:rFonts w:ascii="Times New Roman" w:hAnsi="Times New Roman" w:cs="Times New Roman"/>
-          <w:color w:val="231F20"/>
-          <w:sz w:val="24"/>
-          <w:szCs w:val="24"/>
-          <w:lang w:val="es-MX"/>
-        </w:rPr>
-        <w:t>.</w:t>
+        <w:t xml:space="preserve"> está en color rojo por lo que la ventana está completamente abajo.</w:t>
       </w:r>
     </w:p>
     <w:p>
@@ -5503,22 +5379,21 @@
     <w:tbl>
       <w:tblPr>
         <w:tblStyle w:val="Tablaconcuadrcula"/>
-        <w:tblW w:w="8856" w:type="dxa"/>
+        <w:tblW w:w="8631" w:type="dxa"/>
         <w:tblInd w:w="720" w:type="dxa"/>
         <w:tblLook w:val="04A0" w:firstRow="1" w:lastRow="0" w:firstColumn="1" w:lastColumn="0" w:noHBand="0" w:noVBand="1"/>
       </w:tblPr>
       <w:tblGrid>
         <w:gridCol w:w="663"/>
-        <w:gridCol w:w="3194"/>
-        <w:gridCol w:w="1923"/>
-        <w:gridCol w:w="1589"/>
-        <w:gridCol w:w="1487"/>
+        <w:gridCol w:w="3229"/>
+        <w:gridCol w:w="1928"/>
+        <w:gridCol w:w="2811"/>
       </w:tblGrid>
       <w:tr>
         <w:tc>
           <w:tcPr>
-            <w:tcW w:w="8856" w:type="dxa"/>
-            <w:gridSpan w:val="5"/>
+            <w:tcW w:w="8631" w:type="dxa"/>
+            <w:gridSpan w:val="4"/>
           </w:tcPr>
           <w:p>
             <w:pPr>
@@ -5582,7 +5457,7 @@
         </w:tc>
         <w:tc>
           <w:tcPr>
-            <w:tcW w:w="3299" w:type="dxa"/>
+            <w:tcW w:w="3229" w:type="dxa"/>
           </w:tcPr>
           <w:p>
             <w:pPr>
@@ -5607,7 +5482,7 @@
         </w:tc>
         <w:tc>
           <w:tcPr>
-            <w:tcW w:w="1939" w:type="dxa"/>
+            <w:tcW w:w="1928" w:type="dxa"/>
           </w:tcPr>
           <w:p>
             <w:pPr>
@@ -5632,7 +5507,7 @@
         </w:tc>
         <w:tc>
           <w:tcPr>
-            <w:tcW w:w="1443" w:type="dxa"/>
+            <w:tcW w:w="2811" w:type="dxa"/>
           </w:tcPr>
           <w:p>
             <w:pPr>
@@ -5650,33 +5525,17 @@
                 <w:rFonts w:cs="Times New Roman"/>
                 <w:lang w:val="es-MX"/>
               </w:rPr>
-              <w:t>Estado</w:t>
-            </w:r>
-          </w:p>
-        </w:tc>
-        <w:tc>
-          <w:tcPr>
-            <w:tcW w:w="1512" w:type="dxa"/>
-          </w:tcPr>
-          <w:p>
-            <w:pPr>
-              <w:pStyle w:val="Textoindependiente"/>
-              <w:ind w:left="0" w:firstLine="0"/>
-              <w:jc w:val="center"/>
-              <w:rPr>
-                <w:rFonts w:cs="Times New Roman"/>
-                <w:color w:val="231F20"/>
-                <w:lang w:val="es-MX"/>
-              </w:rPr>
-            </w:pPr>
-            <w:r>
-              <w:rPr>
-                <w:rFonts w:cs="Times New Roman"/>
-                <w:color w:val="231F20"/>
-                <w:lang w:val="es-MX"/>
-              </w:rPr>
-              <w:t>Resultado</w:t>
-            </w:r>
+              <w:t xml:space="preserve">Test Case </w:t>
+            </w:r>
+            <w:proofErr w:type="spellStart"/>
+            <w:r>
+              <w:rPr>
+                <w:rFonts w:cs="Times New Roman"/>
+                <w:lang w:val="es-MX"/>
+              </w:rPr>
+              <w:t>Result</w:t>
+            </w:r>
+            <w:proofErr w:type="spellEnd"/>
           </w:p>
         </w:tc>
       </w:tr>
@@ -5703,7 +5562,7 @@
         </w:tc>
         <w:tc>
           <w:tcPr>
-            <w:tcW w:w="3299" w:type="dxa"/>
+            <w:tcW w:w="3229" w:type="dxa"/>
           </w:tcPr>
           <w:p>
             <w:pPr>
@@ -5732,7 +5591,7 @@
         </w:tc>
         <w:tc>
           <w:tcPr>
-            <w:tcW w:w="1939" w:type="dxa"/>
+            <w:tcW w:w="1928" w:type="dxa"/>
             <w:shd w:val="clear" w:color="auto" w:fill="D9D9D9" w:themeFill="background1" w:themeFillShade="D9"/>
           </w:tcPr>
           <w:p>
@@ -5751,7 +5610,7 @@
         </w:tc>
         <w:tc>
           <w:tcPr>
-            <w:tcW w:w="1443" w:type="dxa"/>
+            <w:tcW w:w="2811" w:type="dxa"/>
             <w:shd w:val="clear" w:color="auto" w:fill="D9D9D9" w:themeFill="background1" w:themeFillShade="D9"/>
           </w:tcPr>
           <w:p>
@@ -5761,25 +5620,6 @@
               <w:jc w:val="both"/>
               <w:rPr>
                 <w:rFonts w:cs="Times New Roman"/>
-                <w:color w:val="231F20"/>
-                <w:lang w:val="es-MX"/>
-              </w:rPr>
-            </w:pPr>
-          </w:p>
-        </w:tc>
-        <w:tc>
-          <w:tcPr>
-            <w:tcW w:w="1512" w:type="dxa"/>
-            <w:shd w:val="clear" w:color="auto" w:fill="D9D9D9" w:themeFill="background1" w:themeFillShade="D9"/>
-          </w:tcPr>
-          <w:p>
-            <w:pPr>
-              <w:pStyle w:val="Textoindependiente"/>
-              <w:ind w:left="0" w:firstLine="0"/>
-              <w:jc w:val="both"/>
-              <w:rPr>
-                <w:rFonts w:cs="Times New Roman"/>
-                <w:b/>
                 <w:color w:val="231F20"/>
                 <w:lang w:val="es-MX"/>
               </w:rPr>
@@ -5810,7 +5650,7 @@
         </w:tc>
         <w:tc>
           <w:tcPr>
-            <w:tcW w:w="3299" w:type="dxa"/>
+            <w:tcW w:w="3229" w:type="dxa"/>
           </w:tcPr>
           <w:p>
             <w:pPr>
@@ -5835,7 +5675,7 @@
         </w:tc>
         <w:tc>
           <w:tcPr>
-            <w:tcW w:w="1939" w:type="dxa"/>
+            <w:tcW w:w="1928" w:type="dxa"/>
           </w:tcPr>
           <w:p>
             <w:pPr>
@@ -5860,7 +5700,7 @@
         </w:tc>
         <w:tc>
           <w:tcPr>
-            <w:tcW w:w="1443" w:type="dxa"/>
+            <w:tcW w:w="2811" w:type="dxa"/>
           </w:tcPr>
           <w:p>
             <w:pPr>
@@ -5873,23 +5713,14 @@
                 <w:lang w:val="es-MX"/>
               </w:rPr>
             </w:pPr>
-          </w:p>
-        </w:tc>
-        <w:tc>
-          <w:tcPr>
-            <w:tcW w:w="1512" w:type="dxa"/>
-          </w:tcPr>
-          <w:p>
-            <w:pPr>
-              <w:pStyle w:val="Textoindependiente"/>
-              <w:ind w:left="0" w:firstLine="0"/>
-              <w:jc w:val="both"/>
-              <w:rPr>
-                <w:rFonts w:cs="Times New Roman"/>
-                <w:color w:val="231F20"/>
-                <w:lang w:val="es-MX"/>
-              </w:rPr>
-            </w:pPr>
+            <w:r>
+              <w:rPr>
+                <w:rFonts w:cs="Times New Roman"/>
+                <w:color w:val="231F20"/>
+                <w:lang w:val="es-MX"/>
+              </w:rPr>
+              <w:t>Pasado</w:t>
+            </w:r>
           </w:p>
         </w:tc>
       </w:tr>
@@ -5916,7 +5747,7 @@
         </w:tc>
         <w:tc>
           <w:tcPr>
-            <w:tcW w:w="3299" w:type="dxa"/>
+            <w:tcW w:w="3229" w:type="dxa"/>
           </w:tcPr>
           <w:p>
             <w:pPr>
@@ -6076,7 +5907,7 @@
         </w:tc>
         <w:tc>
           <w:tcPr>
-            <w:tcW w:w="1939" w:type="dxa"/>
+            <w:tcW w:w="1928" w:type="dxa"/>
           </w:tcPr>
           <w:p>
             <w:pPr>
@@ -6154,7 +5985,7 @@
         </w:tc>
         <w:tc>
           <w:tcPr>
-            <w:tcW w:w="1443" w:type="dxa"/>
+            <w:tcW w:w="2811" w:type="dxa"/>
           </w:tcPr>
           <w:p>
             <w:pPr>
@@ -6167,33 +5998,14 @@
                 <w:lang w:val="es-MX"/>
               </w:rPr>
             </w:pPr>
-            <w:proofErr w:type="spellStart"/>
-            <w:r>
-              <w:rPr>
-                <w:rFonts w:cs="Times New Roman"/>
-                <w:color w:val="231F20"/>
-                <w:lang w:val="es-MX"/>
-              </w:rPr>
-              <w:t>Passed</w:t>
-            </w:r>
-            <w:proofErr w:type="spellEnd"/>
-          </w:p>
-        </w:tc>
-        <w:tc>
-          <w:tcPr>
-            <w:tcW w:w="1512" w:type="dxa"/>
-          </w:tcPr>
-          <w:p>
-            <w:pPr>
-              <w:pStyle w:val="Textoindependiente"/>
-              <w:ind w:left="0" w:firstLine="0"/>
-              <w:jc w:val="both"/>
-              <w:rPr>
-                <w:rFonts w:cs="Times New Roman"/>
-                <w:color w:val="231F20"/>
-                <w:lang w:val="es-MX"/>
-              </w:rPr>
-            </w:pPr>
+            <w:r>
+              <w:rPr>
+                <w:rFonts w:cs="Times New Roman"/>
+                <w:color w:val="231F20"/>
+                <w:lang w:val="es-MX"/>
+              </w:rPr>
+              <w:t>Pasado</w:t>
+            </w:r>
           </w:p>
         </w:tc>
       </w:tr>
@@ -6220,7 +6032,7 @@
         </w:tc>
         <w:tc>
           <w:tcPr>
-            <w:tcW w:w="3299" w:type="dxa"/>
+            <w:tcW w:w="3229" w:type="dxa"/>
           </w:tcPr>
           <w:p>
             <w:pPr>
@@ -6338,7 +6150,7 @@
         </w:tc>
         <w:tc>
           <w:tcPr>
-            <w:tcW w:w="1939" w:type="dxa"/>
+            <w:tcW w:w="1928" w:type="dxa"/>
           </w:tcPr>
           <w:p>
             <w:pPr>
@@ -6385,7 +6197,7 @@
         </w:tc>
         <w:tc>
           <w:tcPr>
-            <w:tcW w:w="1443" w:type="dxa"/>
+            <w:tcW w:w="2811" w:type="dxa"/>
           </w:tcPr>
           <w:p>
             <w:pPr>
@@ -6398,33 +6210,14 @@
                 <w:lang w:val="es-MX"/>
               </w:rPr>
             </w:pPr>
-            <w:proofErr w:type="spellStart"/>
-            <w:r>
-              <w:rPr>
-                <w:rFonts w:cs="Times New Roman"/>
-                <w:color w:val="231F20"/>
-                <w:lang w:val="es-MX"/>
-              </w:rPr>
-              <w:t>Passed</w:t>
-            </w:r>
-            <w:proofErr w:type="spellEnd"/>
-          </w:p>
-        </w:tc>
-        <w:tc>
-          <w:tcPr>
-            <w:tcW w:w="1512" w:type="dxa"/>
-          </w:tcPr>
-          <w:p>
-            <w:pPr>
-              <w:pStyle w:val="Textoindependiente"/>
-              <w:ind w:left="0" w:firstLine="0"/>
-              <w:jc w:val="both"/>
-              <w:rPr>
-                <w:rFonts w:cs="Times New Roman"/>
-                <w:color w:val="231F20"/>
-                <w:lang w:val="es-MX"/>
-              </w:rPr>
-            </w:pPr>
+            <w:r>
+              <w:rPr>
+                <w:rFonts w:cs="Times New Roman"/>
+                <w:color w:val="231F20"/>
+                <w:lang w:val="es-MX"/>
+              </w:rPr>
+              <w:t>Pasado</w:t>
+            </w:r>
           </w:p>
         </w:tc>
       </w:tr>
@@ -6451,7 +6244,7 @@
         </w:tc>
         <w:tc>
           <w:tcPr>
-            <w:tcW w:w="3299" w:type="dxa"/>
+            <w:tcW w:w="3229" w:type="dxa"/>
           </w:tcPr>
           <w:p>
             <w:pPr>
@@ -6770,7 +6563,7 @@
         </w:tc>
         <w:tc>
           <w:tcPr>
-            <w:tcW w:w="1939" w:type="dxa"/>
+            <w:tcW w:w="1928" w:type="dxa"/>
           </w:tcPr>
           <w:p>
             <w:pPr>
@@ -6816,7 +6609,7 @@
         </w:tc>
         <w:tc>
           <w:tcPr>
-            <w:tcW w:w="1443" w:type="dxa"/>
+            <w:tcW w:w="2811" w:type="dxa"/>
           </w:tcPr>
           <w:p>
             <w:pPr>
@@ -6829,33 +6622,14 @@
                 <w:lang w:val="es-MX"/>
               </w:rPr>
             </w:pPr>
-            <w:proofErr w:type="spellStart"/>
-            <w:r>
-              <w:rPr>
-                <w:rFonts w:cs="Times New Roman"/>
-                <w:color w:val="231F20"/>
-                <w:lang w:val="es-MX"/>
-              </w:rPr>
-              <w:t>Passed</w:t>
-            </w:r>
-            <w:proofErr w:type="spellEnd"/>
-          </w:p>
-        </w:tc>
-        <w:tc>
-          <w:tcPr>
-            <w:tcW w:w="1512" w:type="dxa"/>
-          </w:tcPr>
-          <w:p>
-            <w:pPr>
-              <w:pStyle w:val="Textoindependiente"/>
-              <w:ind w:left="0" w:firstLine="0"/>
-              <w:jc w:val="both"/>
-              <w:rPr>
-                <w:rFonts w:cs="Times New Roman"/>
-                <w:color w:val="231F20"/>
-                <w:lang w:val="es-MX"/>
-              </w:rPr>
-            </w:pPr>
+            <w:r>
+              <w:rPr>
+                <w:rFonts w:cs="Times New Roman"/>
+                <w:color w:val="231F20"/>
+                <w:lang w:val="es-MX"/>
+              </w:rPr>
+              <w:t>Pasado</w:t>
+            </w:r>
           </w:p>
         </w:tc>
       </w:tr>
@@ -6880,7 +6654,7 @@
         </w:tc>
         <w:tc>
           <w:tcPr>
-            <w:tcW w:w="3299" w:type="dxa"/>
+            <w:tcW w:w="3229" w:type="dxa"/>
           </w:tcPr>
           <w:p>
             <w:pPr>
@@ -6907,7 +6681,7 @@
         </w:tc>
         <w:tc>
           <w:tcPr>
-            <w:tcW w:w="1939" w:type="dxa"/>
+            <w:tcW w:w="1928" w:type="dxa"/>
             <w:shd w:val="clear" w:color="auto" w:fill="D9D9D9" w:themeFill="background1" w:themeFillShade="D9"/>
           </w:tcPr>
           <w:p>
@@ -6925,25 +6699,7 @@
         </w:tc>
         <w:tc>
           <w:tcPr>
-            <w:tcW w:w="1443" w:type="dxa"/>
-            <w:shd w:val="clear" w:color="auto" w:fill="D9D9D9" w:themeFill="background1" w:themeFillShade="D9"/>
-          </w:tcPr>
-          <w:p>
-            <w:pPr>
-              <w:pStyle w:val="Textoindependiente"/>
-              <w:ind w:left="0" w:firstLine="0"/>
-              <w:jc w:val="both"/>
-              <w:rPr>
-                <w:rFonts w:cs="Times New Roman"/>
-                <w:color w:val="231F20"/>
-                <w:lang w:val="es-MX"/>
-              </w:rPr>
-            </w:pPr>
-          </w:p>
-        </w:tc>
-        <w:tc>
-          <w:tcPr>
-            <w:tcW w:w="1512" w:type="dxa"/>
+            <w:tcW w:w="2811" w:type="dxa"/>
             <w:shd w:val="clear" w:color="auto" w:fill="D9D9D9" w:themeFill="background1" w:themeFillShade="D9"/>
           </w:tcPr>
           <w:p>
@@ -6983,7 +6739,7 @@
         </w:tc>
         <w:tc>
           <w:tcPr>
-            <w:tcW w:w="3299" w:type="dxa"/>
+            <w:tcW w:w="3229" w:type="dxa"/>
           </w:tcPr>
           <w:p>
             <w:pPr>
@@ -7068,7 +6824,7 @@
         </w:tc>
         <w:tc>
           <w:tcPr>
-            <w:tcW w:w="1939" w:type="dxa"/>
+            <w:tcW w:w="1928" w:type="dxa"/>
           </w:tcPr>
           <w:p>
             <w:pPr>
@@ -7120,7 +6876,7 @@
         </w:tc>
         <w:tc>
           <w:tcPr>
-            <w:tcW w:w="1443" w:type="dxa"/>
+            <w:tcW w:w="2811" w:type="dxa"/>
           </w:tcPr>
           <w:p>
             <w:pPr>
@@ -7133,33 +6889,14 @@
                 <w:lang w:val="es-MX"/>
               </w:rPr>
             </w:pPr>
-            <w:proofErr w:type="spellStart"/>
-            <w:r>
-              <w:rPr>
-                <w:rFonts w:cs="Times New Roman"/>
-                <w:color w:val="231F20"/>
-                <w:lang w:val="es-MX"/>
-              </w:rPr>
-              <w:t>Passed</w:t>
-            </w:r>
-            <w:proofErr w:type="spellEnd"/>
-          </w:p>
-        </w:tc>
-        <w:tc>
-          <w:tcPr>
-            <w:tcW w:w="1512" w:type="dxa"/>
-          </w:tcPr>
-          <w:p>
-            <w:pPr>
-              <w:pStyle w:val="Textoindependiente"/>
-              <w:ind w:left="0" w:firstLine="0"/>
-              <w:jc w:val="both"/>
-              <w:rPr>
-                <w:rFonts w:cs="Times New Roman"/>
-                <w:color w:val="231F20"/>
-                <w:lang w:val="es-MX"/>
-              </w:rPr>
-            </w:pPr>
+            <w:r>
+              <w:rPr>
+                <w:rFonts w:cs="Times New Roman"/>
+                <w:color w:val="231F20"/>
+                <w:lang w:val="es-MX"/>
+              </w:rPr>
+              <w:t>Pasado</w:t>
+            </w:r>
           </w:p>
         </w:tc>
       </w:tr>
@@ -7186,7 +6923,7 @@
         </w:tc>
         <w:tc>
           <w:tcPr>
-            <w:tcW w:w="3299" w:type="dxa"/>
+            <w:tcW w:w="3229" w:type="dxa"/>
           </w:tcPr>
           <w:p>
             <w:pPr>
@@ -7435,7 +7172,7 @@
         </w:tc>
         <w:tc>
           <w:tcPr>
-            <w:tcW w:w="1939" w:type="dxa"/>
+            <w:tcW w:w="1928" w:type="dxa"/>
           </w:tcPr>
           <w:p>
             <w:pPr>
@@ -7517,7 +7254,7 @@
         </w:tc>
         <w:tc>
           <w:tcPr>
-            <w:tcW w:w="1443" w:type="dxa"/>
+            <w:tcW w:w="2811" w:type="dxa"/>
           </w:tcPr>
           <w:p>
             <w:pPr>
@@ -7530,33 +7267,14 @@
                 <w:lang w:val="es-MX"/>
               </w:rPr>
             </w:pPr>
-            <w:proofErr w:type="spellStart"/>
-            <w:r>
-              <w:rPr>
-                <w:rFonts w:cs="Times New Roman"/>
-                <w:color w:val="231F20"/>
-                <w:lang w:val="es-MX"/>
-              </w:rPr>
-              <w:t>Passed</w:t>
-            </w:r>
-            <w:proofErr w:type="spellEnd"/>
-          </w:p>
-        </w:tc>
-        <w:tc>
-          <w:tcPr>
-            <w:tcW w:w="1512" w:type="dxa"/>
-          </w:tcPr>
-          <w:p>
-            <w:pPr>
-              <w:pStyle w:val="Textoindependiente"/>
-              <w:ind w:left="0" w:firstLine="0"/>
-              <w:jc w:val="both"/>
-              <w:rPr>
-                <w:rFonts w:cs="Times New Roman"/>
-                <w:color w:val="231F20"/>
-                <w:lang w:val="es-MX"/>
-              </w:rPr>
-            </w:pPr>
+            <w:r>
+              <w:rPr>
+                <w:rFonts w:cs="Times New Roman"/>
+                <w:color w:val="231F20"/>
+                <w:lang w:val="es-MX"/>
+              </w:rPr>
+              <w:t>Pasado</w:t>
+            </w:r>
           </w:p>
         </w:tc>
       </w:tr>
@@ -7583,7 +7301,7 @@
         </w:tc>
         <w:tc>
           <w:tcPr>
-            <w:tcW w:w="3299" w:type="dxa"/>
+            <w:tcW w:w="3229" w:type="dxa"/>
           </w:tcPr>
           <w:p>
             <w:pPr>
@@ -7675,7 +7393,7 @@
         </w:tc>
         <w:tc>
           <w:tcPr>
-            <w:tcW w:w="1939" w:type="dxa"/>
+            <w:tcW w:w="1928" w:type="dxa"/>
           </w:tcPr>
           <w:p>
             <w:pPr>
@@ -7727,7 +7445,7 @@
         </w:tc>
         <w:tc>
           <w:tcPr>
-            <w:tcW w:w="1443" w:type="dxa"/>
+            <w:tcW w:w="2811" w:type="dxa"/>
           </w:tcPr>
           <w:p>
             <w:pPr>
@@ -7740,33 +7458,14 @@
                 <w:lang w:val="es-MX"/>
               </w:rPr>
             </w:pPr>
-            <w:proofErr w:type="spellStart"/>
-            <w:r>
-              <w:rPr>
-                <w:rFonts w:cs="Times New Roman"/>
-                <w:color w:val="231F20"/>
-                <w:lang w:val="es-MX"/>
-              </w:rPr>
-              <w:t>Passed</w:t>
-            </w:r>
-            <w:proofErr w:type="spellEnd"/>
-          </w:p>
-        </w:tc>
-        <w:tc>
-          <w:tcPr>
-            <w:tcW w:w="1512" w:type="dxa"/>
-          </w:tcPr>
-          <w:p>
-            <w:pPr>
-              <w:pStyle w:val="Textoindependiente"/>
-              <w:ind w:left="0" w:firstLine="0"/>
-              <w:jc w:val="both"/>
-              <w:rPr>
-                <w:rFonts w:cs="Times New Roman"/>
-                <w:color w:val="231F20"/>
-                <w:lang w:val="es-MX"/>
-              </w:rPr>
-            </w:pPr>
+            <w:r>
+              <w:rPr>
+                <w:rFonts w:cs="Times New Roman"/>
+                <w:color w:val="231F20"/>
+                <w:lang w:val="es-MX"/>
+              </w:rPr>
+              <w:t>Pasado</w:t>
+            </w:r>
           </w:p>
         </w:tc>
       </w:tr>
@@ -7793,7 +7492,7 @@
         </w:tc>
         <w:tc>
           <w:tcPr>
-            <w:tcW w:w="3299" w:type="dxa"/>
+            <w:tcW w:w="3229" w:type="dxa"/>
           </w:tcPr>
           <w:p>
             <w:pPr>
@@ -8033,7 +7732,7 @@
         </w:tc>
         <w:tc>
           <w:tcPr>
-            <w:tcW w:w="1939" w:type="dxa"/>
+            <w:tcW w:w="1928" w:type="dxa"/>
           </w:tcPr>
           <w:p>
             <w:pPr>
@@ -8122,7 +7821,7 @@
         </w:tc>
         <w:tc>
           <w:tcPr>
-            <w:tcW w:w="1443" w:type="dxa"/>
+            <w:tcW w:w="2811" w:type="dxa"/>
           </w:tcPr>
           <w:p>
             <w:pPr>
@@ -8135,33 +7834,14 @@
                 <w:lang w:val="es-MX"/>
               </w:rPr>
             </w:pPr>
-            <w:proofErr w:type="spellStart"/>
-            <w:r>
-              <w:rPr>
-                <w:rFonts w:cs="Times New Roman"/>
-                <w:color w:val="231F20"/>
-                <w:lang w:val="es-MX"/>
-              </w:rPr>
-              <w:t>Passed</w:t>
-            </w:r>
-            <w:proofErr w:type="spellEnd"/>
-          </w:p>
-        </w:tc>
-        <w:tc>
-          <w:tcPr>
-            <w:tcW w:w="1512" w:type="dxa"/>
-          </w:tcPr>
-          <w:p>
-            <w:pPr>
-              <w:pStyle w:val="Textoindependiente"/>
-              <w:ind w:left="0" w:firstLine="0"/>
-              <w:jc w:val="both"/>
-              <w:rPr>
-                <w:rFonts w:cs="Times New Roman"/>
-                <w:color w:val="231F20"/>
-                <w:lang w:val="es-MX"/>
-              </w:rPr>
-            </w:pPr>
+            <w:r>
+              <w:rPr>
+                <w:rFonts w:cs="Times New Roman"/>
+                <w:color w:val="231F20"/>
+                <w:lang w:val="es-MX"/>
+              </w:rPr>
+              <w:t>Pasado</w:t>
+            </w:r>
           </w:p>
         </w:tc>
       </w:tr>
@@ -8188,7 +7868,7 @@
         </w:tc>
         <w:tc>
           <w:tcPr>
-            <w:tcW w:w="3299" w:type="dxa"/>
+            <w:tcW w:w="3229" w:type="dxa"/>
           </w:tcPr>
           <w:p>
             <w:pPr>
@@ -8357,7 +8037,7 @@
         </w:tc>
         <w:tc>
           <w:tcPr>
-            <w:tcW w:w="1939" w:type="dxa"/>
+            <w:tcW w:w="1928" w:type="dxa"/>
           </w:tcPr>
           <w:p>
             <w:pPr>
@@ -8419,7 +8099,7 @@
         </w:tc>
         <w:tc>
           <w:tcPr>
-            <w:tcW w:w="1443" w:type="dxa"/>
+            <w:tcW w:w="2811" w:type="dxa"/>
           </w:tcPr>
           <w:p>
             <w:pPr>
@@ -8433,34 +8113,14 @@
                 <w:lang w:val="es-MX"/>
               </w:rPr>
             </w:pPr>
-            <w:proofErr w:type="spellStart"/>
-            <w:r>
-              <w:rPr>
-                <w:rFonts w:cs="Times New Roman"/>
-                <w:color w:val="231F20"/>
-                <w:lang w:val="es-MX"/>
-              </w:rPr>
-              <w:t>Passed</w:t>
-            </w:r>
-            <w:proofErr w:type="spellEnd"/>
-          </w:p>
-        </w:tc>
-        <w:tc>
-          <w:tcPr>
-            <w:tcW w:w="1512" w:type="dxa"/>
-          </w:tcPr>
-          <w:p>
-            <w:pPr>
-              <w:pStyle w:val="Textoindependiente"/>
-              <w:keepNext/>
-              <w:ind w:left="0" w:firstLine="0"/>
-              <w:jc w:val="both"/>
-              <w:rPr>
-                <w:rFonts w:cs="Times New Roman"/>
-                <w:color w:val="231F20"/>
-                <w:lang w:val="es-MX"/>
-              </w:rPr>
-            </w:pPr>
+            <w:r>
+              <w:rPr>
+                <w:rFonts w:cs="Times New Roman"/>
+                <w:color w:val="231F20"/>
+                <w:lang w:val="es-MX"/>
+              </w:rPr>
+              <w:t>Pasado</w:t>
+            </w:r>
           </w:p>
         </w:tc>
       </w:tr>
@@ -8487,7 +8147,7 @@
         </w:tc>
         <w:tc>
           <w:tcPr>
-            <w:tcW w:w="3299" w:type="dxa"/>
+            <w:tcW w:w="3229" w:type="dxa"/>
           </w:tcPr>
           <w:p>
             <w:pPr>
@@ -8540,7 +8200,7 @@
                 <w:color w:val="231F20"/>
                 <w:lang w:val="es-MX"/>
               </w:rPr>
-              <w:t xml:space="preserve">encenderá de color ROJO al </w:t>
+              <w:t xml:space="preserve">encenderá de color ROJO al momento en el que la ventana </w:t>
             </w:r>
             <w:r>
               <w:rPr>
@@ -8549,7 +8209,7 @@
                 <w:lang w:val="es-MX"/>
               </w:rPr>
               <w:lastRenderedPageBreak/>
-              <w:t xml:space="preserve">momento en el que la ventana este completamente abajo y ya no sea posible seguir bajando. </w:t>
+              <w:t xml:space="preserve">este completamente abajo y ya no sea posible seguir bajando. </w:t>
             </w:r>
           </w:p>
           <w:p>
@@ -8664,7 +8324,7 @@
         </w:tc>
         <w:tc>
           <w:tcPr>
-            <w:tcW w:w="1939" w:type="dxa"/>
+            <w:tcW w:w="1928" w:type="dxa"/>
           </w:tcPr>
           <w:p>
             <w:pPr>
@@ -8702,7 +8362,7 @@
                 <w:color w:val="231F20"/>
                 <w:lang w:val="es-MX"/>
               </w:rPr>
-              <w:t xml:space="preserve">sea </w:t>
+              <w:t xml:space="preserve">sea rojo cuando la </w:t>
             </w:r>
             <w:r>
               <w:rPr>
@@ -8711,7 +8371,7 @@
                 <w:lang w:val="es-MX"/>
               </w:rPr>
               <w:lastRenderedPageBreak/>
-              <w:t xml:space="preserve">rojo cuando la acción </w:t>
+              <w:t xml:space="preserve">acción </w:t>
             </w:r>
             <w:proofErr w:type="spellStart"/>
             <w:r>
@@ -8736,7 +8396,7 @@
         </w:tc>
         <w:tc>
           <w:tcPr>
-            <w:tcW w:w="1443" w:type="dxa"/>
+            <w:tcW w:w="2811" w:type="dxa"/>
           </w:tcPr>
           <w:p>
             <w:pPr>
@@ -8750,7 +8410,6 @@
                 <w:lang w:val="es-MX"/>
               </w:rPr>
             </w:pPr>
-            <w:proofErr w:type="spellStart"/>
             <w:r>
               <w:rPr>
                 <w:rFonts w:cs="Times New Roman"/>
@@ -8758,27 +8417,8 @@
                 <w:lang w:val="es-MX"/>
               </w:rPr>
               <w:lastRenderedPageBreak/>
-              <w:t>Passed</w:t>
-            </w:r>
-            <w:proofErr w:type="spellEnd"/>
-          </w:p>
-        </w:tc>
-        <w:tc>
-          <w:tcPr>
-            <w:tcW w:w="1512" w:type="dxa"/>
-          </w:tcPr>
-          <w:p>
-            <w:pPr>
-              <w:pStyle w:val="Textoindependiente"/>
-              <w:keepNext/>
-              <w:ind w:left="0" w:firstLine="0"/>
-              <w:jc w:val="both"/>
-              <w:rPr>
-                <w:rFonts w:cs="Times New Roman"/>
-                <w:color w:val="231F20"/>
-                <w:lang w:val="es-MX"/>
-              </w:rPr>
-            </w:pPr>
+              <w:t>Pasado</w:t>
+            </w:r>
           </w:p>
         </w:tc>
       </w:tr>
@@ -8805,7 +8445,7 @@
         </w:tc>
         <w:tc>
           <w:tcPr>
-            <w:tcW w:w="3299" w:type="dxa"/>
+            <w:tcW w:w="3229" w:type="dxa"/>
           </w:tcPr>
           <w:p>
             <w:pPr>
@@ -8933,7 +8573,7 @@
         </w:tc>
         <w:tc>
           <w:tcPr>
-            <w:tcW w:w="1939" w:type="dxa"/>
+            <w:tcW w:w="1928" w:type="dxa"/>
           </w:tcPr>
           <w:p>
             <w:pPr>
@@ -8976,7 +8616,7 @@
         </w:tc>
         <w:tc>
           <w:tcPr>
-            <w:tcW w:w="1443" w:type="dxa"/>
+            <w:tcW w:w="2811" w:type="dxa"/>
           </w:tcPr>
           <w:p>
             <w:pPr>
@@ -8990,70 +8630,30 @@
                 <w:lang w:val="es-MX"/>
               </w:rPr>
             </w:pPr>
-            <w:proofErr w:type="spellStart"/>
-            <w:r>
-              <w:rPr>
-                <w:rFonts w:cs="Times New Roman"/>
-                <w:color w:val="231F20"/>
-                <w:lang w:val="es-MX"/>
-              </w:rPr>
-              <w:t>failed</w:t>
-            </w:r>
-            <w:proofErr w:type="spellEnd"/>
-            <w:r>
-              <w:rPr>
-                <w:rFonts w:cs="Times New Roman"/>
-                <w:color w:val="231F20"/>
-                <w:lang w:val="es-MX"/>
-              </w:rPr>
-              <w:t xml:space="preserve"> daba muchos problemas a las interrupciones externas, por la </w:t>
-            </w:r>
-            <w:proofErr w:type="spellStart"/>
-            <w:r>
-              <w:rPr>
-                <w:rFonts w:cs="Times New Roman"/>
-                <w:color w:val="231F20"/>
-                <w:lang w:val="es-MX"/>
-              </w:rPr>
-              <w:t>logica</w:t>
-            </w:r>
-            <w:proofErr w:type="spellEnd"/>
-            <w:r>
-              <w:rPr>
-                <w:rFonts w:cs="Times New Roman"/>
-                <w:color w:val="231F20"/>
-                <w:lang w:val="es-MX"/>
-              </w:rPr>
-              <w:t xml:space="preserve"> de </w:t>
-            </w:r>
-            <w:proofErr w:type="spellStart"/>
-            <w:r>
-              <w:rPr>
-                <w:rFonts w:cs="Times New Roman"/>
-                <w:color w:val="231F20"/>
-                <w:lang w:val="es-MX"/>
-              </w:rPr>
-              <w:t>programacion</w:t>
-            </w:r>
-            <w:proofErr w:type="spellEnd"/>
-          </w:p>
-        </w:tc>
-        <w:tc>
-          <w:tcPr>
-            <w:tcW w:w="1512" w:type="dxa"/>
-          </w:tcPr>
-          <w:p>
-            <w:pPr>
-              <w:pStyle w:val="Textoindependiente"/>
-              <w:keepNext/>
-              <w:ind w:left="0" w:firstLine="0"/>
-              <w:jc w:val="both"/>
-              <w:rPr>
-                <w:rFonts w:cs="Times New Roman"/>
-                <w:color w:val="231F20"/>
-                <w:lang w:val="es-MX"/>
-              </w:rPr>
-            </w:pPr>
+            <w:r>
+              <w:rPr>
+                <w:rFonts w:cs="Times New Roman"/>
+                <w:color w:val="231F20"/>
+                <w:lang w:val="es-MX"/>
+              </w:rPr>
+              <w:t>Fallado.</w:t>
+            </w:r>
+            <w:r>
+              <w:rPr>
+                <w:rFonts w:cs="Times New Roman"/>
+                <w:color w:val="231F20"/>
+                <w:lang w:val="es-MX"/>
+              </w:rPr>
+              <w:t xml:space="preserve"> </w:t>
+            </w:r>
+            <w:r>
+              <w:rPr>
+                <w:rFonts w:cs="Times New Roman"/>
+                <w:color w:val="231F20"/>
+                <w:lang w:val="es-MX"/>
+              </w:rPr>
+              <w:t>Cuando detecta una interrupción, la valida aun cuando esté presionado el otro botón, pero sólo hace caso al primero que fue presionado.</w:t>
+            </w:r>
           </w:p>
         </w:tc>
       </w:tr>
@@ -9080,7 +8680,7 @@
         </w:tc>
         <w:tc>
           <w:tcPr>
-            <w:tcW w:w="3299" w:type="dxa"/>
+            <w:tcW w:w="3229" w:type="dxa"/>
           </w:tcPr>
           <w:p>
             <w:pPr>
@@ -9122,7 +8722,7 @@
         </w:tc>
         <w:tc>
           <w:tcPr>
-            <w:tcW w:w="1939" w:type="dxa"/>
+            <w:tcW w:w="1928" w:type="dxa"/>
           </w:tcPr>
           <w:p>
             <w:pPr>
@@ -9148,7 +8748,7 @@
         </w:tc>
         <w:tc>
           <w:tcPr>
-            <w:tcW w:w="1443" w:type="dxa"/>
+            <w:tcW w:w="2811" w:type="dxa"/>
           </w:tcPr>
           <w:p>
             <w:pPr>
@@ -9162,47 +8762,14 @@
                 <w:lang w:val="es-MX"/>
               </w:rPr>
             </w:pPr>
-            <w:proofErr w:type="spellStart"/>
-            <w:r>
-              <w:rPr>
-                <w:rFonts w:cs="Times New Roman"/>
-                <w:color w:val="231F20"/>
-                <w:lang w:val="es-MX"/>
-              </w:rPr>
-              <w:t>Passed</w:t>
-            </w:r>
-            <w:proofErr w:type="spellEnd"/>
-          </w:p>
-        </w:tc>
-        <w:tc>
-          <w:tcPr>
-            <w:tcW w:w="1512" w:type="dxa"/>
-          </w:tcPr>
-          <w:p>
-            <w:pPr>
-              <w:pStyle w:val="Textoindependiente"/>
-              <w:keepNext/>
-              <w:ind w:left="0" w:firstLine="0"/>
-              <w:jc w:val="both"/>
-              <w:rPr>
-                <w:rFonts w:cs="Times New Roman"/>
-                <w:color w:val="231F20"/>
-                <w:lang w:val="es-MX"/>
-              </w:rPr>
-            </w:pPr>
-          </w:p>
-          <w:p>
-            <w:pPr>
-              <w:pStyle w:val="Textoindependiente"/>
-              <w:keepNext/>
-              <w:ind w:left="0" w:firstLine="0"/>
-              <w:jc w:val="both"/>
-              <w:rPr>
-                <w:rFonts w:cs="Times New Roman"/>
-                <w:color w:val="231F20"/>
-                <w:lang w:val="es-MX"/>
-              </w:rPr>
-            </w:pPr>
+            <w:r>
+              <w:rPr>
+                <w:rFonts w:cs="Times New Roman"/>
+                <w:color w:val="231F20"/>
+                <w:lang w:val="es-MX"/>
+              </w:rPr>
+              <w:t>Pasado</w:t>
+            </w:r>
           </w:p>
         </w:tc>
       </w:tr>
@@ -9330,22 +8897,21 @@
     <w:tbl>
       <w:tblPr>
         <w:tblStyle w:val="Tablaconcuadrcula"/>
-        <w:tblW w:w="8856" w:type="dxa"/>
+        <w:tblW w:w="9056" w:type="dxa"/>
         <w:tblInd w:w="720" w:type="dxa"/>
         <w:tblLook w:val="04A0" w:firstRow="1" w:lastRow="0" w:firstColumn="1" w:lastColumn="0" w:noHBand="0" w:noVBand="1"/>
       </w:tblPr>
       <w:tblGrid>
         <w:gridCol w:w="664"/>
-        <w:gridCol w:w="3342"/>
-        <w:gridCol w:w="1952"/>
-        <w:gridCol w:w="1350"/>
-        <w:gridCol w:w="1548"/>
+        <w:gridCol w:w="3197"/>
+        <w:gridCol w:w="1914"/>
+        <w:gridCol w:w="3281"/>
       </w:tblGrid>
       <w:tr>
         <w:tc>
           <w:tcPr>
-            <w:tcW w:w="8856" w:type="dxa"/>
-            <w:gridSpan w:val="5"/>
+            <w:tcW w:w="9056" w:type="dxa"/>
+            <w:gridSpan w:val="4"/>
           </w:tcPr>
           <w:p>
             <w:pPr>
@@ -9368,6 +8934,8 @@
               </w:rPr>
               <w:t>REQUERIMIENTOS NO FUNCIONALES</w:t>
             </w:r>
+            <w:bookmarkStart w:id="11" w:name="_GoBack"/>
+            <w:bookmarkEnd w:id="11"/>
           </w:p>
         </w:tc>
       </w:tr>
@@ -9409,7 +8977,7 @@
         </w:tc>
         <w:tc>
           <w:tcPr>
-            <w:tcW w:w="3342" w:type="dxa"/>
+            <w:tcW w:w="3197" w:type="dxa"/>
           </w:tcPr>
           <w:p>
             <w:pPr>
@@ -9434,7 +9002,7 @@
         </w:tc>
         <w:tc>
           <w:tcPr>
-            <w:tcW w:w="1952" w:type="dxa"/>
+            <w:tcW w:w="1914" w:type="dxa"/>
           </w:tcPr>
           <w:p>
             <w:pPr>
@@ -9459,7 +9027,7 @@
         </w:tc>
         <w:tc>
           <w:tcPr>
-            <w:tcW w:w="1350" w:type="dxa"/>
+            <w:tcW w:w="3281" w:type="dxa"/>
           </w:tcPr>
           <w:p>
             <w:pPr>
@@ -9478,33 +9046,18 @@
                 <w:color w:val="231F20"/>
                 <w:lang w:val="es-MX"/>
               </w:rPr>
-              <w:t>Estado</w:t>
-            </w:r>
-          </w:p>
-        </w:tc>
-        <w:tc>
-          <w:tcPr>
-            <w:tcW w:w="1548" w:type="dxa"/>
-          </w:tcPr>
-          <w:p>
-            <w:pPr>
-              <w:pStyle w:val="Textoindependiente"/>
-              <w:ind w:left="0" w:firstLine="0"/>
-              <w:jc w:val="center"/>
-              <w:rPr>
-                <w:rFonts w:cs="Times New Roman"/>
-                <w:color w:val="231F20"/>
-                <w:lang w:val="es-MX"/>
-              </w:rPr>
-            </w:pPr>
-            <w:r>
-              <w:rPr>
-                <w:rFonts w:cs="Times New Roman"/>
-                <w:color w:val="231F20"/>
-                <w:lang w:val="es-MX"/>
-              </w:rPr>
-              <w:t>Resultado</w:t>
-            </w:r>
+              <w:t xml:space="preserve">Test case </w:t>
+            </w:r>
+            <w:proofErr w:type="spellStart"/>
+            <w:r>
+              <w:rPr>
+                <w:rFonts w:cs="Times New Roman"/>
+                <w:color w:val="231F20"/>
+                <w:lang w:val="es-MX"/>
+              </w:rPr>
+              <w:t>result</w:t>
+            </w:r>
+            <w:proofErr w:type="spellEnd"/>
           </w:p>
         </w:tc>
       </w:tr>
@@ -9531,7 +9084,7 @@
         </w:tc>
         <w:tc>
           <w:tcPr>
-            <w:tcW w:w="3342" w:type="dxa"/>
+            <w:tcW w:w="3197" w:type="dxa"/>
           </w:tcPr>
           <w:p>
             <w:pPr>
@@ -9560,7 +9113,7 @@
         </w:tc>
         <w:tc>
           <w:tcPr>
-            <w:tcW w:w="1952" w:type="dxa"/>
+            <w:tcW w:w="1914" w:type="dxa"/>
             <w:shd w:val="clear" w:color="auto" w:fill="D9D9D9" w:themeFill="background1" w:themeFillShade="D9"/>
           </w:tcPr>
           <w:p>
@@ -9579,26 +9132,7 @@
         </w:tc>
         <w:tc>
           <w:tcPr>
-            <w:tcW w:w="1350" w:type="dxa"/>
-            <w:shd w:val="clear" w:color="auto" w:fill="D9D9D9" w:themeFill="background1" w:themeFillShade="D9"/>
-          </w:tcPr>
-          <w:p>
-            <w:pPr>
-              <w:pStyle w:val="Textoindependiente"/>
-              <w:ind w:left="0" w:firstLine="0"/>
-              <w:jc w:val="both"/>
-              <w:rPr>
-                <w:rFonts w:cs="Times New Roman"/>
-                <w:b/>
-                <w:color w:val="231F20"/>
-                <w:lang w:val="es-MX"/>
-              </w:rPr>
-            </w:pPr>
-          </w:p>
-        </w:tc>
-        <w:tc>
-          <w:tcPr>
-            <w:tcW w:w="1548" w:type="dxa"/>
+            <w:tcW w:w="3281" w:type="dxa"/>
             <w:shd w:val="clear" w:color="auto" w:fill="D9D9D9" w:themeFill="background1" w:themeFillShade="D9"/>
           </w:tcPr>
           <w:p>
@@ -9640,7 +9174,7 @@
         </w:tc>
         <w:tc>
           <w:tcPr>
-            <w:tcW w:w="3342" w:type="dxa"/>
+            <w:tcW w:w="3197" w:type="dxa"/>
           </w:tcPr>
           <w:p>
             <w:pPr>
@@ -9661,7 +9195,7 @@
         </w:tc>
         <w:tc>
           <w:tcPr>
-            <w:tcW w:w="1952" w:type="dxa"/>
+            <w:tcW w:w="1914" w:type="dxa"/>
           </w:tcPr>
           <w:p>
             <w:pPr>
@@ -9684,7 +9218,7 @@
                 <w:rFonts w:ascii="Times New Roman" w:hAnsi="Times New Roman" w:cs="Times New Roman"/>
                 <w:lang w:val="es-MX"/>
               </w:rPr>
-              <w:t xml:space="preserve"> que la </w:t>
+              <w:t xml:space="preserve"> que la velocidad </w:t>
             </w:r>
             <w:r>
               <w:rPr>
@@ -9692,13 +9226,13 @@
                 <w:lang w:val="es-MX"/>
               </w:rPr>
               <w:lastRenderedPageBreak/>
-              <w:t>velocidad de transmisión esté en el rango del requerimiento.</w:t>
+              <w:t>de transmisión esté en el rango del requerimiento.</w:t>
             </w:r>
           </w:p>
         </w:tc>
         <w:tc>
           <w:tcPr>
-            <w:tcW w:w="1350" w:type="dxa"/>
+            <w:tcW w:w="3281" w:type="dxa"/>
           </w:tcPr>
           <w:p>
             <w:pPr>
@@ -9708,7 +9242,6 @@
                 <w:lang w:val="es-MX"/>
               </w:rPr>
             </w:pPr>
-            <w:proofErr w:type="spellStart"/>
             <w:r>
               <w:rPr>
                 <w:rFonts w:ascii="Times New Roman" w:hAnsi="Times New Roman" w:cs="Times New Roman"/>
@@ -9716,31 +9249,8 @@
                 <w:lang w:val="es-MX"/>
               </w:rPr>
               <w:lastRenderedPageBreak/>
-              <w:t>Follow</w:t>
-            </w:r>
-            <w:proofErr w:type="spellEnd"/>
-            <w:r>
-              <w:rPr>
-                <w:rFonts w:ascii="Times New Roman" w:hAnsi="Times New Roman" w:cs="Times New Roman"/>
-                <w:color w:val="231F20"/>
-                <w:lang w:val="es-MX"/>
-              </w:rPr>
-              <w:t xml:space="preserve"> up</w:t>
-            </w:r>
-          </w:p>
-        </w:tc>
-        <w:tc>
-          <w:tcPr>
-            <w:tcW w:w="1548" w:type="dxa"/>
-          </w:tcPr>
-          <w:p>
-            <w:pPr>
-              <w:rPr>
-                <w:rFonts w:ascii="Times New Roman" w:hAnsi="Times New Roman" w:cs="Times New Roman"/>
-                <w:color w:val="231F20"/>
-                <w:lang w:val="es-MX"/>
-              </w:rPr>
-            </w:pPr>
+              <w:t>Fallado. La comunicación SPI está configurada  a 9600 baudios</w:t>
+            </w:r>
           </w:p>
         </w:tc>
       </w:tr>
@@ -9771,7 +9281,7 @@
         </w:tc>
         <w:tc>
           <w:tcPr>
-            <w:tcW w:w="3342" w:type="dxa"/>
+            <w:tcW w:w="3197" w:type="dxa"/>
           </w:tcPr>
           <w:p>
             <w:pPr>
@@ -9791,7 +9301,7 @@
         </w:tc>
         <w:tc>
           <w:tcPr>
-            <w:tcW w:w="1952" w:type="dxa"/>
+            <w:tcW w:w="1914" w:type="dxa"/>
           </w:tcPr>
           <w:p>
             <w:pPr>
@@ -9820,7 +9330,7 @@
         </w:tc>
         <w:tc>
           <w:tcPr>
-            <w:tcW w:w="1350" w:type="dxa"/>
+            <w:tcW w:w="3281" w:type="dxa"/>
           </w:tcPr>
           <w:p>
             <w:pPr>
@@ -9830,30 +9340,14 @@
                 <w:lang w:val="es-MX"/>
               </w:rPr>
             </w:pPr>
-            <w:proofErr w:type="spellStart"/>
-            <w:r>
-              <w:rPr>
-                <w:rFonts w:ascii="Times New Roman" w:hAnsi="Times New Roman" w:cs="Times New Roman"/>
-                <w:color w:val="231F20"/>
-                <w:lang w:val="es-MX"/>
-              </w:rPr>
-              <w:t>Passed</w:t>
-            </w:r>
-            <w:proofErr w:type="spellEnd"/>
-          </w:p>
-        </w:tc>
-        <w:tc>
-          <w:tcPr>
-            <w:tcW w:w="1548" w:type="dxa"/>
-          </w:tcPr>
-          <w:p>
-            <w:pPr>
-              <w:rPr>
-                <w:rFonts w:ascii="Times New Roman" w:hAnsi="Times New Roman" w:cs="Times New Roman"/>
-                <w:color w:val="231F20"/>
-                <w:lang w:val="es-MX"/>
-              </w:rPr>
-            </w:pPr>
+            <w:r>
+              <w:rPr>
+                <w:rFonts w:ascii="Times New Roman" w:hAnsi="Times New Roman" w:cs="Times New Roman"/>
+                <w:color w:val="231F20"/>
+                <w:lang w:val="es-MX"/>
+              </w:rPr>
+              <w:t>Pasado</w:t>
+            </w:r>
           </w:p>
         </w:tc>
       </w:tr>
@@ -9884,7 +9378,7 @@
         </w:tc>
         <w:tc>
           <w:tcPr>
-            <w:tcW w:w="3342" w:type="dxa"/>
+            <w:tcW w:w="3197" w:type="dxa"/>
           </w:tcPr>
           <w:p>
             <w:pPr>
@@ -9923,7 +9417,7 @@
         </w:tc>
         <w:tc>
           <w:tcPr>
-            <w:tcW w:w="1952" w:type="dxa"/>
+            <w:tcW w:w="1914" w:type="dxa"/>
           </w:tcPr>
           <w:p>
             <w:pPr>
@@ -9952,7 +9446,7 @@
         </w:tc>
         <w:tc>
           <w:tcPr>
-            <w:tcW w:w="1350" w:type="dxa"/>
+            <w:tcW w:w="3281" w:type="dxa"/>
           </w:tcPr>
           <w:p>
             <w:pPr>
@@ -9962,30 +9456,14 @@
                 <w:lang w:val="es-MX"/>
               </w:rPr>
             </w:pPr>
-            <w:proofErr w:type="spellStart"/>
-            <w:r>
-              <w:rPr>
-                <w:rFonts w:ascii="Times New Roman" w:hAnsi="Times New Roman" w:cs="Times New Roman"/>
-                <w:color w:val="231F20"/>
-                <w:lang w:val="es-MX"/>
-              </w:rPr>
-              <w:t>Passed</w:t>
-            </w:r>
-            <w:proofErr w:type="spellEnd"/>
-          </w:p>
-        </w:tc>
-        <w:tc>
-          <w:tcPr>
-            <w:tcW w:w="1548" w:type="dxa"/>
-          </w:tcPr>
-          <w:p>
-            <w:pPr>
-              <w:rPr>
-                <w:rFonts w:ascii="Times New Roman" w:hAnsi="Times New Roman" w:cs="Times New Roman"/>
-                <w:color w:val="231F20"/>
-                <w:lang w:val="es-MX"/>
-              </w:rPr>
-            </w:pPr>
+            <w:r>
+              <w:rPr>
+                <w:rFonts w:ascii="Times New Roman" w:hAnsi="Times New Roman" w:cs="Times New Roman"/>
+                <w:color w:val="231F20"/>
+                <w:lang w:val="es-MX"/>
+              </w:rPr>
+              <w:t>Pasado</w:t>
+            </w:r>
           </w:p>
         </w:tc>
       </w:tr>
@@ -10016,7 +9494,7 @@
         </w:tc>
         <w:tc>
           <w:tcPr>
-            <w:tcW w:w="3342" w:type="dxa"/>
+            <w:tcW w:w="3197" w:type="dxa"/>
           </w:tcPr>
           <w:p>
             <w:pPr>
@@ -10038,7 +9516,7 @@
         </w:tc>
         <w:tc>
           <w:tcPr>
-            <w:tcW w:w="1952" w:type="dxa"/>
+            <w:tcW w:w="1914" w:type="dxa"/>
           </w:tcPr>
           <w:p>
             <w:pPr>
@@ -10060,7 +9538,7 @@
         </w:tc>
         <w:tc>
           <w:tcPr>
-            <w:tcW w:w="1350" w:type="dxa"/>
+            <w:tcW w:w="3281" w:type="dxa"/>
           </w:tcPr>
           <w:p>
             <w:pPr>
@@ -10070,30 +9548,14 @@
                 <w:lang w:val="es-MX"/>
               </w:rPr>
             </w:pPr>
-            <w:proofErr w:type="spellStart"/>
-            <w:r>
-              <w:rPr>
-                <w:rFonts w:ascii="Times New Roman" w:hAnsi="Times New Roman" w:cs="Times New Roman"/>
-                <w:color w:val="231F20"/>
-                <w:lang w:val="es-MX"/>
-              </w:rPr>
-              <w:t>Passed</w:t>
-            </w:r>
-            <w:proofErr w:type="spellEnd"/>
-          </w:p>
-        </w:tc>
-        <w:tc>
-          <w:tcPr>
-            <w:tcW w:w="1548" w:type="dxa"/>
-          </w:tcPr>
-          <w:p>
-            <w:pPr>
-              <w:rPr>
-                <w:rFonts w:ascii="Times New Roman" w:hAnsi="Times New Roman" w:cs="Times New Roman"/>
-                <w:color w:val="231F20"/>
-                <w:lang w:val="es-MX"/>
-              </w:rPr>
-            </w:pPr>
+            <w:r>
+              <w:rPr>
+                <w:rFonts w:ascii="Times New Roman" w:hAnsi="Times New Roman" w:cs="Times New Roman"/>
+                <w:color w:val="231F20"/>
+                <w:lang w:val="es-MX"/>
+              </w:rPr>
+              <w:t>Pasado</w:t>
+            </w:r>
           </w:p>
         </w:tc>
       </w:tr>
@@ -10124,7 +9586,7 @@
         </w:tc>
         <w:tc>
           <w:tcPr>
-            <w:tcW w:w="3342" w:type="dxa"/>
+            <w:tcW w:w="3197" w:type="dxa"/>
           </w:tcPr>
           <w:p>
             <w:pPr>
@@ -10146,7 +9608,7 @@
         </w:tc>
         <w:tc>
           <w:tcPr>
-            <w:tcW w:w="1952" w:type="dxa"/>
+            <w:tcW w:w="1914" w:type="dxa"/>
           </w:tcPr>
           <w:p>
             <w:pPr>
@@ -10186,56 +9648,25 @@
         </w:tc>
         <w:tc>
           <w:tcPr>
-            <w:tcW w:w="1350" w:type="dxa"/>
+            <w:tcW w:w="3281" w:type="dxa"/>
           </w:tcPr>
           <w:p>
             <w:pPr>
               <w:rPr>
                 <w:rFonts w:ascii="Times New Roman" w:hAnsi="Times New Roman" w:cs="Times New Roman"/>
                 <w:color w:val="231F20"/>
-                <w:lang w:val="es-MX"/>
-              </w:rPr>
-            </w:pPr>
-            <w:r>
-              <w:rPr>
-                <w:rFonts w:ascii="Times New Roman" w:hAnsi="Times New Roman" w:cs="Times New Roman"/>
-                <w:color w:val="231F20"/>
-                <w:lang w:val="es-MX"/>
-              </w:rPr>
-              <w:t xml:space="preserve">, </w:t>
-            </w:r>
-            <w:proofErr w:type="spellStart"/>
-            <w:r>
-              <w:rPr>
-                <w:rFonts w:ascii="Times New Roman" w:hAnsi="Times New Roman" w:cs="Times New Roman"/>
-                <w:color w:val="231F20"/>
-                <w:lang w:val="es-MX"/>
-              </w:rPr>
-              <w:t>passed</w:t>
-            </w:r>
-            <w:proofErr w:type="spellEnd"/>
-            <w:r>
-              <w:rPr>
-                <w:rFonts w:ascii="Times New Roman" w:hAnsi="Times New Roman" w:cs="Times New Roman"/>
-                <w:color w:val="231F20"/>
-                <w:lang w:val="es-MX"/>
-              </w:rPr>
-              <w:t xml:space="preserve"> se cumple pero el requisito está mal planteado</w:t>
-            </w:r>
-          </w:p>
-        </w:tc>
-        <w:tc>
-          <w:tcPr>
-            <w:tcW w:w="1548" w:type="dxa"/>
-          </w:tcPr>
-          <w:p>
-            <w:pPr>
-              <w:rPr>
-                <w:rFonts w:ascii="Times New Roman" w:hAnsi="Times New Roman" w:cs="Times New Roman"/>
-                <w:color w:val="231F20"/>
-                <w:lang w:val="es-MX"/>
-              </w:rPr>
-            </w:pPr>
+                <w:u w:val="single"/>
+                <w:lang w:val="es-MX"/>
+              </w:rPr>
+            </w:pPr>
+            <w:r>
+              <w:rPr>
+                <w:rFonts w:ascii="Times New Roman" w:hAnsi="Times New Roman" w:cs="Times New Roman"/>
+                <w:color w:val="231F20"/>
+                <w:lang w:val="es-MX"/>
+              </w:rPr>
+              <w:t>En seguimiento, se cumple el test case pero la polaridad para esta descripción es 0</w:t>
+            </w:r>
           </w:p>
         </w:tc>
       </w:tr>
@@ -10263,7 +9694,7 @@
         </w:tc>
         <w:tc>
           <w:tcPr>
-            <w:tcW w:w="3342" w:type="dxa"/>
+            <w:tcW w:w="3197" w:type="dxa"/>
           </w:tcPr>
           <w:p>
             <w:pPr>
@@ -10287,7 +9718,7 @@
         </w:tc>
         <w:tc>
           <w:tcPr>
-            <w:tcW w:w="1952" w:type="dxa"/>
+            <w:tcW w:w="1914" w:type="dxa"/>
             <w:shd w:val="clear" w:color="auto" w:fill="D9D9D9" w:themeFill="background1" w:themeFillShade="D9"/>
           </w:tcPr>
           <w:p>
@@ -10301,21 +9732,7 @@
         </w:tc>
         <w:tc>
           <w:tcPr>
-            <w:tcW w:w="1350" w:type="dxa"/>
-            <w:shd w:val="clear" w:color="auto" w:fill="D9D9D9" w:themeFill="background1" w:themeFillShade="D9"/>
-          </w:tcPr>
-          <w:p>
-            <w:pPr>
-              <w:rPr>
-                <w:rFonts w:ascii="Times New Roman" w:hAnsi="Times New Roman" w:cs="Times New Roman"/>
-                <w:lang w:val="es-MX"/>
-              </w:rPr>
-            </w:pPr>
-          </w:p>
-        </w:tc>
-        <w:tc>
-          <w:tcPr>
-            <w:tcW w:w="1548" w:type="dxa"/>
+            <w:tcW w:w="3281" w:type="dxa"/>
             <w:shd w:val="clear" w:color="auto" w:fill="D9D9D9" w:themeFill="background1" w:themeFillShade="D9"/>
           </w:tcPr>
           <w:p>
@@ -10354,7 +9771,7 @@
         </w:tc>
         <w:tc>
           <w:tcPr>
-            <w:tcW w:w="3342" w:type="dxa"/>
+            <w:tcW w:w="3197" w:type="dxa"/>
           </w:tcPr>
           <w:p>
             <w:pPr>
@@ -10412,7 +9829,7 @@
         </w:tc>
         <w:tc>
           <w:tcPr>
-            <w:tcW w:w="1952" w:type="dxa"/>
+            <w:tcW w:w="1914" w:type="dxa"/>
           </w:tcPr>
           <w:p>
             <w:pPr>
@@ -10427,23 +9844,13 @@
                 <w:color w:val="231F20"/>
                 <w:lang w:val="es-MX"/>
               </w:rPr>
-              <w:lastRenderedPageBreak/>
-              <w:t xml:space="preserve">Verificación de la configuración de </w:t>
-            </w:r>
-            <w:r>
-              <w:rPr>
-                <w:rFonts w:ascii="Times New Roman" w:hAnsi="Times New Roman" w:cs="Times New Roman"/>
-                <w:color w:val="231F20"/>
-                <w:lang w:val="es-MX"/>
-              </w:rPr>
-              <w:lastRenderedPageBreak/>
-              <w:t>ambas tarjetas en el código.</w:t>
+              <w:t>Verificación de la configuración de ambas tarjetas en el código.</w:t>
             </w:r>
           </w:p>
         </w:tc>
         <w:tc>
           <w:tcPr>
-            <w:tcW w:w="1350" w:type="dxa"/>
+            <w:tcW w:w="3281" w:type="dxa"/>
           </w:tcPr>
           <w:p>
             <w:pPr>
@@ -10452,29 +9859,13 @@
                 <w:lang w:val="es-MX"/>
               </w:rPr>
             </w:pPr>
-            <w:proofErr w:type="spellStart"/>
-            <w:r>
-              <w:rPr>
-                <w:rFonts w:ascii="Times New Roman" w:hAnsi="Times New Roman" w:cs="Times New Roman"/>
-                <w:lang w:val="es-MX"/>
-              </w:rPr>
-              <w:lastRenderedPageBreak/>
-              <w:t>Passed</w:t>
-            </w:r>
-            <w:proofErr w:type="spellEnd"/>
-          </w:p>
-        </w:tc>
-        <w:tc>
-          <w:tcPr>
-            <w:tcW w:w="1548" w:type="dxa"/>
-          </w:tcPr>
-          <w:p>
-            <w:pPr>
-              <w:rPr>
-                <w:rFonts w:ascii="Times New Roman" w:hAnsi="Times New Roman" w:cs="Times New Roman"/>
-                <w:lang w:val="es-MX"/>
-              </w:rPr>
-            </w:pPr>
+            <w:r>
+              <w:rPr>
+                <w:rFonts w:ascii="Times New Roman" w:hAnsi="Times New Roman" w:cs="Times New Roman"/>
+                <w:lang w:val="es-MX"/>
+              </w:rPr>
+              <w:t>Pasado</w:t>
+            </w:r>
           </w:p>
         </w:tc>
       </w:tr>
@@ -10504,7 +9895,7 @@
         </w:tc>
         <w:tc>
           <w:tcPr>
-            <w:tcW w:w="3342" w:type="dxa"/>
+            <w:tcW w:w="3197" w:type="dxa"/>
           </w:tcPr>
           <w:p>
             <w:pPr>
@@ -10671,7 +10062,7 @@
         </w:tc>
         <w:tc>
           <w:tcPr>
-            <w:tcW w:w="1952" w:type="dxa"/>
+            <w:tcW w:w="1914" w:type="dxa"/>
           </w:tcPr>
           <w:p>
             <w:pPr>
@@ -10710,7 +10101,7 @@
         </w:tc>
         <w:tc>
           <w:tcPr>
-            <w:tcW w:w="1350" w:type="dxa"/>
+            <w:tcW w:w="3281" w:type="dxa"/>
           </w:tcPr>
           <w:p>
             <w:pPr>
@@ -10719,35 +10110,13 @@
                 <w:lang w:val="es-MX"/>
               </w:rPr>
             </w:pPr>
-            <w:proofErr w:type="spellStart"/>
-            <w:r>
-              <w:rPr>
-                <w:rFonts w:ascii="Times New Roman" w:hAnsi="Times New Roman" w:cs="Times New Roman"/>
-                <w:lang w:val="es-MX"/>
-              </w:rPr>
-              <w:t>follow</w:t>
-            </w:r>
-            <w:proofErr w:type="spellEnd"/>
-            <w:r>
-              <w:rPr>
-                <w:rFonts w:ascii="Times New Roman" w:hAnsi="Times New Roman" w:cs="Times New Roman"/>
-                <w:lang w:val="es-MX"/>
-              </w:rPr>
-              <w:t xml:space="preserve"> up, el requisito está mal escrito</w:t>
-            </w:r>
-          </w:p>
-        </w:tc>
-        <w:tc>
-          <w:tcPr>
-            <w:tcW w:w="1548" w:type="dxa"/>
-          </w:tcPr>
-          <w:p>
-            <w:pPr>
-              <w:rPr>
-                <w:rFonts w:ascii="Times New Roman" w:hAnsi="Times New Roman" w:cs="Times New Roman"/>
-                <w:lang w:val="es-MX"/>
-              </w:rPr>
-            </w:pPr>
+            <w:r>
+              <w:rPr>
+                <w:rFonts w:ascii="Times New Roman" w:hAnsi="Times New Roman" w:cs="Times New Roman"/>
+                <w:lang w:val="es-MX"/>
+              </w:rPr>
+              <w:t>En seguimiento, los son funcionales los botones pero por comodidad se cambió uno de ellos.</w:t>
+            </w:r>
           </w:p>
         </w:tc>
       </w:tr>
@@ -10777,7 +10146,7 @@
         </w:tc>
         <w:tc>
           <w:tcPr>
-            <w:tcW w:w="3342" w:type="dxa"/>
+            <w:tcW w:w="3197" w:type="dxa"/>
           </w:tcPr>
           <w:p>
             <w:pPr>
@@ -10886,7 +10255,7 @@
         </w:tc>
         <w:tc>
           <w:tcPr>
-            <w:tcW w:w="1952" w:type="dxa"/>
+            <w:tcW w:w="1914" w:type="dxa"/>
           </w:tcPr>
           <w:p>
             <w:pPr>
@@ -10952,7 +10321,7 @@
         </w:tc>
         <w:tc>
           <w:tcPr>
-            <w:tcW w:w="1350" w:type="dxa"/>
+            <w:tcW w:w="3281" w:type="dxa"/>
           </w:tcPr>
           <w:p>
             <w:pPr>
@@ -10961,28 +10330,13 @@
                 <w:lang w:val="es-MX"/>
               </w:rPr>
             </w:pPr>
-            <w:proofErr w:type="spellStart"/>
-            <w:r>
-              <w:rPr>
-                <w:rFonts w:ascii="Times New Roman" w:hAnsi="Times New Roman" w:cs="Times New Roman"/>
-                <w:lang w:val="es-MX"/>
-              </w:rPr>
-              <w:t>Passed</w:t>
-            </w:r>
-            <w:proofErr w:type="spellEnd"/>
-          </w:p>
-        </w:tc>
-        <w:tc>
-          <w:tcPr>
-            <w:tcW w:w="1548" w:type="dxa"/>
-          </w:tcPr>
-          <w:p>
-            <w:pPr>
-              <w:rPr>
-                <w:rFonts w:ascii="Times New Roman" w:hAnsi="Times New Roman" w:cs="Times New Roman"/>
-                <w:lang w:val="es-MX"/>
-              </w:rPr>
-            </w:pPr>
+            <w:r>
+              <w:rPr>
+                <w:rFonts w:ascii="Times New Roman" w:hAnsi="Times New Roman" w:cs="Times New Roman"/>
+                <w:lang w:val="es-MX"/>
+              </w:rPr>
+              <w:t>Pasado</w:t>
+            </w:r>
           </w:p>
         </w:tc>
       </w:tr>
@@ -11010,7 +10364,7 @@
         </w:tc>
         <w:tc>
           <w:tcPr>
-            <w:tcW w:w="3342" w:type="dxa"/>
+            <w:tcW w:w="3197" w:type="dxa"/>
           </w:tcPr>
           <w:p>
             <w:pPr>
@@ -11034,7 +10388,7 @@
         </w:tc>
         <w:tc>
           <w:tcPr>
-            <w:tcW w:w="1952" w:type="dxa"/>
+            <w:tcW w:w="1914" w:type="dxa"/>
             <w:shd w:val="clear" w:color="auto" w:fill="D9D9D9" w:themeFill="background1" w:themeFillShade="D9"/>
           </w:tcPr>
           <w:p>
@@ -11048,21 +10402,7 @@
         </w:tc>
         <w:tc>
           <w:tcPr>
-            <w:tcW w:w="1350" w:type="dxa"/>
-            <w:shd w:val="clear" w:color="auto" w:fill="D9D9D9" w:themeFill="background1" w:themeFillShade="D9"/>
-          </w:tcPr>
-          <w:p>
-            <w:pPr>
-              <w:rPr>
-                <w:rFonts w:ascii="Times New Roman" w:hAnsi="Times New Roman" w:cs="Times New Roman"/>
-                <w:lang w:val="es-MX"/>
-              </w:rPr>
-            </w:pPr>
-          </w:p>
-        </w:tc>
-        <w:tc>
-          <w:tcPr>
-            <w:tcW w:w="1548" w:type="dxa"/>
+            <w:tcW w:w="3281" w:type="dxa"/>
             <w:shd w:val="clear" w:color="auto" w:fill="D9D9D9" w:themeFill="background1" w:themeFillShade="D9"/>
           </w:tcPr>
           <w:p>
@@ -11102,7 +10442,7 @@
         </w:tc>
         <w:tc>
           <w:tcPr>
-            <w:tcW w:w="3342" w:type="dxa"/>
+            <w:tcW w:w="3197" w:type="dxa"/>
           </w:tcPr>
           <w:p>
             <w:pPr>
@@ -11171,7 +10511,7 @@
         </w:tc>
         <w:tc>
           <w:tcPr>
-            <w:tcW w:w="1952" w:type="dxa"/>
+            <w:tcW w:w="1914" w:type="dxa"/>
           </w:tcPr>
           <w:p>
             <w:pPr>
@@ -11192,7 +10532,7 @@
         </w:tc>
         <w:tc>
           <w:tcPr>
-            <w:tcW w:w="1350" w:type="dxa"/>
+            <w:tcW w:w="3281" w:type="dxa"/>
           </w:tcPr>
           <w:p>
             <w:pPr>
@@ -11201,35 +10541,28 @@
                 <w:lang w:val="es-MX"/>
               </w:rPr>
             </w:pPr>
-            <w:proofErr w:type="spellStart"/>
-            <w:r>
-              <w:rPr>
-                <w:rFonts w:ascii="Times New Roman" w:hAnsi="Times New Roman" w:cs="Times New Roman"/>
-                <w:lang w:val="es-MX"/>
-              </w:rPr>
-              <w:t>follow</w:t>
-            </w:r>
-            <w:proofErr w:type="spellEnd"/>
-            <w:r>
-              <w:rPr>
-                <w:rFonts w:ascii="Times New Roman" w:hAnsi="Times New Roman" w:cs="Times New Roman"/>
-                <w:lang w:val="es-MX"/>
-              </w:rPr>
-              <w:t xml:space="preserve"> up, algunas cosas se cumplen y otras  no</w:t>
-            </w:r>
-          </w:p>
-        </w:tc>
-        <w:tc>
-          <w:tcPr>
-            <w:tcW w:w="1548" w:type="dxa"/>
-          </w:tcPr>
-          <w:p>
-            <w:pPr>
-              <w:rPr>
-                <w:rFonts w:ascii="Times New Roman" w:hAnsi="Times New Roman" w:cs="Times New Roman"/>
-                <w:lang w:val="es-MX"/>
-              </w:rPr>
-            </w:pPr>
+            <w:r>
+              <w:rPr>
+                <w:rFonts w:ascii="Times New Roman" w:hAnsi="Times New Roman" w:cs="Times New Roman"/>
+                <w:lang w:val="es-MX"/>
+              </w:rPr>
+              <w:t>En seguimiento, el test case está resuelto pero las características eléctricas son muy estrictas</w:t>
+            </w:r>
+          </w:p>
+          <w:p>
+            <w:pPr>
+              <w:rPr>
+                <w:rFonts w:ascii="Times New Roman" w:hAnsi="Times New Roman" w:cs="Times New Roman"/>
+                <w:lang w:val="es-MX"/>
+              </w:rPr>
+            </w:pPr>
+            <w:r>
+              <w:rPr>
+                <w:rFonts w:ascii="Times New Roman" w:hAnsi="Times New Roman" w:cs="Times New Roman"/>
+                <w:lang w:val="es-MX"/>
+              </w:rPr>
+              <w:t>Para cumplir con el material disponible</w:t>
+            </w:r>
           </w:p>
         </w:tc>
       </w:tr>
@@ -11260,7 +10593,7 @@
         </w:tc>
         <w:tc>
           <w:tcPr>
-            <w:tcW w:w="3342" w:type="dxa"/>
+            <w:tcW w:w="3197" w:type="dxa"/>
           </w:tcPr>
           <w:p>
             <w:pPr>
@@ -11327,7 +10660,7 @@
         </w:tc>
         <w:tc>
           <w:tcPr>
-            <w:tcW w:w="1952" w:type="dxa"/>
+            <w:tcW w:w="1914" w:type="dxa"/>
           </w:tcPr>
           <w:p>
             <w:pPr>
@@ -11402,7 +10735,7 @@
         </w:tc>
         <w:tc>
           <w:tcPr>
-            <w:tcW w:w="1350" w:type="dxa"/>
+            <w:tcW w:w="3281" w:type="dxa"/>
           </w:tcPr>
           <w:p>
             <w:pPr>
@@ -11411,44 +10744,28 @@
                 <w:lang w:val="es-MX"/>
               </w:rPr>
             </w:pPr>
-            <w:proofErr w:type="spellStart"/>
-            <w:r>
-              <w:rPr>
-                <w:rFonts w:ascii="Times New Roman" w:hAnsi="Times New Roman" w:cs="Times New Roman"/>
-                <w:lang w:val="es-MX"/>
-              </w:rPr>
-              <w:t>follow</w:t>
-            </w:r>
-            <w:proofErr w:type="spellEnd"/>
-            <w:r>
-              <w:rPr>
-                <w:rFonts w:ascii="Times New Roman" w:hAnsi="Times New Roman" w:cs="Times New Roman"/>
-                <w:lang w:val="es-MX"/>
-              </w:rPr>
-              <w:t xml:space="preserve"> up, revisar </w:t>
-            </w:r>
-            <w:proofErr w:type="spellStart"/>
-            <w:r>
-              <w:rPr>
-                <w:rFonts w:ascii="Times New Roman" w:hAnsi="Times New Roman" w:cs="Times New Roman"/>
-                <w:lang w:val="es-MX"/>
-              </w:rPr>
-              <w:t>datasheet</w:t>
-            </w:r>
-            <w:proofErr w:type="spellEnd"/>
-          </w:p>
-        </w:tc>
-        <w:tc>
-          <w:tcPr>
-            <w:tcW w:w="1548" w:type="dxa"/>
-          </w:tcPr>
-          <w:p>
-            <w:pPr>
-              <w:rPr>
-                <w:rFonts w:ascii="Times New Roman" w:hAnsi="Times New Roman" w:cs="Times New Roman"/>
-                <w:lang w:val="es-MX"/>
-              </w:rPr>
-            </w:pPr>
+            <w:r>
+              <w:rPr>
+                <w:rFonts w:ascii="Times New Roman" w:hAnsi="Times New Roman" w:cs="Times New Roman"/>
+                <w:lang w:val="es-MX"/>
+              </w:rPr>
+              <w:t>En seguimiento.</w:t>
+            </w:r>
+          </w:p>
+          <w:p>
+            <w:pPr>
+              <w:rPr>
+                <w:rFonts w:ascii="Times New Roman" w:hAnsi="Times New Roman" w:cs="Times New Roman"/>
+                <w:lang w:val="es-MX"/>
+              </w:rPr>
+            </w:pPr>
+            <w:r>
+              <w:rPr>
+                <w:rFonts w:ascii="Times New Roman" w:hAnsi="Times New Roman" w:cs="Times New Roman"/>
+                <w:lang w:val="es-MX"/>
+              </w:rPr>
+              <w:t xml:space="preserve">No hay manera de revisar los botones </w:t>
+            </w:r>
           </w:p>
         </w:tc>
       </w:tr>
@@ -11479,7 +10796,7 @@
         </w:tc>
         <w:tc>
           <w:tcPr>
-            <w:tcW w:w="3342" w:type="dxa"/>
+            <w:tcW w:w="3197" w:type="dxa"/>
           </w:tcPr>
           <w:p>
             <w:pPr>
@@ -11546,7 +10863,7 @@
         </w:tc>
         <w:tc>
           <w:tcPr>
-            <w:tcW w:w="1952" w:type="dxa"/>
+            <w:tcW w:w="1914" w:type="dxa"/>
           </w:tcPr>
           <w:p>
             <w:pPr>
@@ -11616,13 +10933,22 @@
                 <w:color w:val="231F20"/>
                 <w:lang w:val="es-MX"/>
               </w:rPr>
-              <w:t>en la descripción de la tarjeta.</w:t>
+              <w:t xml:space="preserve">en la </w:t>
+            </w:r>
+            <w:r>
+              <w:rPr>
+                <w:rFonts w:ascii="Times New Roman" w:eastAsia="Times New Roman" w:hAnsi="Times New Roman" w:cs="Times New Roman"/>
+                <w:color w:val="231F20"/>
+                <w:lang w:val="es-MX"/>
+              </w:rPr>
+              <w:lastRenderedPageBreak/>
+              <w:t>descripción de la tarjeta.</w:t>
             </w:r>
           </w:p>
         </w:tc>
         <w:tc>
           <w:tcPr>
-            <w:tcW w:w="1350" w:type="dxa"/>
+            <w:tcW w:w="3281" w:type="dxa"/>
           </w:tcPr>
           <w:p>
             <w:pPr>
@@ -11631,44 +10957,29 @@
                 <w:lang w:val="es-MX"/>
               </w:rPr>
             </w:pPr>
-            <w:proofErr w:type="spellStart"/>
-            <w:r>
-              <w:rPr>
-                <w:rFonts w:ascii="Times New Roman" w:hAnsi="Times New Roman" w:cs="Times New Roman"/>
-                <w:lang w:val="es-MX"/>
-              </w:rPr>
-              <w:t>follow</w:t>
-            </w:r>
-            <w:proofErr w:type="spellEnd"/>
-            <w:r>
-              <w:rPr>
-                <w:rFonts w:ascii="Times New Roman" w:hAnsi="Times New Roman" w:cs="Times New Roman"/>
-                <w:lang w:val="es-MX"/>
-              </w:rPr>
-              <w:t xml:space="preserve"> up, revisar </w:t>
-            </w:r>
-            <w:proofErr w:type="spellStart"/>
-            <w:r>
-              <w:rPr>
-                <w:rFonts w:ascii="Times New Roman" w:hAnsi="Times New Roman" w:cs="Times New Roman"/>
-                <w:lang w:val="es-MX"/>
-              </w:rPr>
-              <w:t>datasheet</w:t>
-            </w:r>
-            <w:proofErr w:type="spellEnd"/>
-          </w:p>
-        </w:tc>
-        <w:tc>
-          <w:tcPr>
-            <w:tcW w:w="1548" w:type="dxa"/>
-          </w:tcPr>
-          <w:p>
-            <w:pPr>
-              <w:rPr>
-                <w:rFonts w:ascii="Times New Roman" w:hAnsi="Times New Roman" w:cs="Times New Roman"/>
-                <w:lang w:val="es-MX"/>
-              </w:rPr>
-            </w:pPr>
+            <w:r>
+              <w:rPr>
+                <w:rFonts w:ascii="Times New Roman" w:hAnsi="Times New Roman" w:cs="Times New Roman"/>
+                <w:lang w:val="es-MX"/>
+              </w:rPr>
+              <w:lastRenderedPageBreak/>
+              <w:t>En seguimiento.</w:t>
+            </w:r>
+          </w:p>
+          <w:p>
+            <w:pPr>
+              <w:rPr>
+                <w:rFonts w:ascii="Times New Roman" w:hAnsi="Times New Roman" w:cs="Times New Roman"/>
+                <w:lang w:val="es-MX"/>
+              </w:rPr>
+            </w:pPr>
+            <w:r>
+              <w:rPr>
+                <w:rFonts w:ascii="Times New Roman" w:hAnsi="Times New Roman" w:cs="Times New Roman"/>
+                <w:lang w:val="es-MX"/>
+              </w:rPr>
+              <w:t>No hay manera de revisar los botones.</w:t>
+            </w:r>
           </w:p>
         </w:tc>
       </w:tr>
@@ -11699,7 +11010,7 @@
         </w:tc>
         <w:tc>
           <w:tcPr>
-            <w:tcW w:w="3342" w:type="dxa"/>
+            <w:tcW w:w="3197" w:type="dxa"/>
           </w:tcPr>
           <w:p>
             <w:pPr>
@@ -11722,7 +11033,7 @@
         </w:tc>
         <w:tc>
           <w:tcPr>
-            <w:tcW w:w="1952" w:type="dxa"/>
+            <w:tcW w:w="1914" w:type="dxa"/>
           </w:tcPr>
           <w:p>
             <w:pPr>
@@ -11737,21 +11048,13 @@
                 <w:rFonts w:ascii="Times New Roman" w:hAnsi="Times New Roman" w:cs="Times New Roman"/>
                 <w:lang w:val="es-MX"/>
               </w:rPr>
-              <w:t xml:space="preserve">Verificar la alimentación de entrada de los pines </w:t>
-            </w:r>
-            <w:r>
-              <w:rPr>
-                <w:rFonts w:ascii="Times New Roman" w:hAnsi="Times New Roman" w:cs="Times New Roman"/>
-                <w:lang w:val="es-MX"/>
-              </w:rPr>
-              <w:lastRenderedPageBreak/>
-              <w:t>configurados como entradas.</w:t>
+              <w:t>Verificar la alimentación de entrada de los pines configurados como entradas.</w:t>
             </w:r>
           </w:p>
         </w:tc>
         <w:tc>
           <w:tcPr>
-            <w:tcW w:w="1350" w:type="dxa"/>
+            <w:tcW w:w="3281" w:type="dxa"/>
           </w:tcPr>
           <w:p>
             <w:pPr>
@@ -11760,29 +11063,13 @@
                 <w:lang w:val="es-MX"/>
               </w:rPr>
             </w:pPr>
-            <w:proofErr w:type="spellStart"/>
-            <w:r>
-              <w:rPr>
-                <w:rFonts w:ascii="Times New Roman" w:hAnsi="Times New Roman" w:cs="Times New Roman"/>
-                <w:lang w:val="es-MX"/>
-              </w:rPr>
-              <w:lastRenderedPageBreak/>
-              <w:t>Passed</w:t>
-            </w:r>
-            <w:proofErr w:type="spellEnd"/>
-          </w:p>
-        </w:tc>
-        <w:tc>
-          <w:tcPr>
-            <w:tcW w:w="1548" w:type="dxa"/>
-          </w:tcPr>
-          <w:p>
-            <w:pPr>
-              <w:rPr>
-                <w:rFonts w:ascii="Times New Roman" w:hAnsi="Times New Roman" w:cs="Times New Roman"/>
-                <w:lang w:val="es-MX"/>
-              </w:rPr>
-            </w:pPr>
+            <w:r>
+              <w:rPr>
+                <w:rFonts w:ascii="Times New Roman" w:hAnsi="Times New Roman" w:cs="Times New Roman"/>
+                <w:lang w:val="es-MX"/>
+              </w:rPr>
+              <w:t>Pasado</w:t>
+            </w:r>
           </w:p>
         </w:tc>
       </w:tr>
@@ -11813,7 +11100,7 @@
         </w:tc>
         <w:tc>
           <w:tcPr>
-            <w:tcW w:w="3342" w:type="dxa"/>
+            <w:tcW w:w="3197" w:type="dxa"/>
           </w:tcPr>
           <w:p>
             <w:pPr>
@@ -11836,7 +11123,7 @@
         </w:tc>
         <w:tc>
           <w:tcPr>
-            <w:tcW w:w="1952" w:type="dxa"/>
+            <w:tcW w:w="1914" w:type="dxa"/>
           </w:tcPr>
           <w:p>
             <w:pPr>
@@ -11857,7 +11144,7 @@
         </w:tc>
         <w:tc>
           <w:tcPr>
-            <w:tcW w:w="1350" w:type="dxa"/>
+            <w:tcW w:w="3281" w:type="dxa"/>
           </w:tcPr>
           <w:p>
             <w:pPr>
@@ -11866,28 +11153,13 @@
                 <w:lang w:val="es-MX"/>
               </w:rPr>
             </w:pPr>
-            <w:proofErr w:type="spellStart"/>
-            <w:r>
-              <w:rPr>
-                <w:rFonts w:ascii="Times New Roman" w:hAnsi="Times New Roman" w:cs="Times New Roman"/>
-                <w:lang w:val="es-MX"/>
-              </w:rPr>
-              <w:t>Passed</w:t>
-            </w:r>
-            <w:proofErr w:type="spellEnd"/>
-          </w:p>
-        </w:tc>
-        <w:tc>
-          <w:tcPr>
-            <w:tcW w:w="1548" w:type="dxa"/>
-          </w:tcPr>
-          <w:p>
-            <w:pPr>
-              <w:rPr>
-                <w:rFonts w:ascii="Times New Roman" w:hAnsi="Times New Roman" w:cs="Times New Roman"/>
-                <w:lang w:val="es-MX"/>
-              </w:rPr>
-            </w:pPr>
+            <w:r>
+              <w:rPr>
+                <w:rFonts w:ascii="Times New Roman" w:hAnsi="Times New Roman" w:cs="Times New Roman"/>
+                <w:lang w:val="es-MX"/>
+              </w:rPr>
+              <w:t>Pasado</w:t>
+            </w:r>
           </w:p>
         </w:tc>
       </w:tr>
@@ -11906,7 +11178,7 @@
           <w:lang w:val="es-MX"/>
         </w:rPr>
       </w:pPr>
-      <w:bookmarkStart w:id="11" w:name="_Toc23088923"/>
+      <w:bookmarkStart w:id="12" w:name="_Toc23088923"/>
       <w:r>
         <w:rPr>
           <w:rFonts w:ascii="Times New Roman" w:hAnsi="Times New Roman" w:cs="Times New Roman"/>
@@ -11977,7 +11249,7 @@
         </w:rPr>
         <w:t>, Desglose de requerimientos no funcionales.</w:t>
       </w:r>
-      <w:bookmarkEnd w:id="11"/>
+      <w:bookmarkEnd w:id="12"/>
     </w:p>
     <w:p>
       <w:pPr>
@@ -12035,8 +11307,6 @@
           <w:lang w:val="es-MX"/>
         </w:rPr>
       </w:pPr>
-      <w:bookmarkStart w:id="12" w:name="_GoBack"/>
-      <w:bookmarkEnd w:id="12"/>
     </w:p>
     <w:p>
       <w:pPr>
@@ -12092,11 +11362,13 @@
       <w:r>
         <w:rPr>
           <w:rFonts w:ascii="Times New Roman" w:hAnsi="Times New Roman" w:cs="Times New Roman"/>
+          <w:noProof/>
           <w:color w:val="231F20"/>
           <w:sz w:val="24"/>
           <w:szCs w:val="24"/>
-          <w:lang w:val="es-MX"/>
-        </w:rPr>
+          <w:lang w:val="es-MX" w:eastAsia="es-MX"/>
+        </w:rPr>
+        <w:lastRenderedPageBreak/>
         <w:drawing>
           <wp:inline distT="0" distB="0" distL="0" distR="0" wp14:anchorId="3F7BA8ED" wp14:editId="416BC76E">
             <wp:extent cx="5612130" cy="4107180"/>
@@ -12161,16 +11433,7 @@
           <w:color w:val="231F20"/>
           <w:lang w:val="es-MX"/>
         </w:rPr>
-        <w:t xml:space="preserve">Figura </w:t>
-      </w:r>
-      <w:r>
-        <w:rPr>
-          <w:rFonts w:cs="Times New Roman"/>
-          <w:b/>
-          <w:color w:val="231F20"/>
-          <w:lang w:val="es-MX"/>
-        </w:rPr>
-        <w:t>7</w:t>
+        <w:t>Figura 7</w:t>
       </w:r>
       <w:r>
         <w:rPr>
@@ -12232,17 +11495,7 @@
           <w:szCs w:val="24"/>
           <w:lang w:val="es-MX"/>
         </w:rPr>
-        <w:t>En la figura 8</w:t>
-      </w:r>
-      <w:r>
-        <w:rPr>
-          <w:rFonts w:ascii="Times New Roman" w:hAnsi="Times New Roman" w:cs="Times New Roman"/>
-          <w:color w:val="231F20"/>
-          <w:sz w:val="24"/>
-          <w:szCs w:val="24"/>
-          <w:lang w:val="es-MX"/>
-        </w:rPr>
-        <w:t xml:space="preserve"> se describe la Máquina de estados de la tarjeta master del proyecto.</w:t>
+        <w:t>En la figura 8 se describe la Máquina de estados de la tarjeta master del proyecto.</w:t>
       </w:r>
     </w:p>
     <w:p>
@@ -12275,10 +11528,11 @@
       <w:r>
         <w:rPr>
           <w:rFonts w:ascii="Times New Roman" w:hAnsi="Times New Roman" w:cs="Times New Roman"/>
+          <w:noProof/>
           <w:color w:val="231F20"/>
           <w:sz w:val="24"/>
           <w:szCs w:val="24"/>
-          <w:lang w:val="es-MX"/>
+          <w:lang w:val="es-MX" w:eastAsia="es-MX"/>
         </w:rPr>
         <w:lastRenderedPageBreak/>
         <w:drawing>
@@ -12346,33 +11600,15 @@
           <w:color w:val="231F20"/>
           <w:lang w:val="es-MX"/>
         </w:rPr>
-        <w:t xml:space="preserve">Figura </w:t>
-      </w:r>
-      <w:r>
-        <w:rPr>
-          <w:rFonts w:cs="Times New Roman"/>
-          <w:b/>
-          <w:i/>
-          <w:color w:val="231F20"/>
-          <w:lang w:val="es-MX"/>
-        </w:rPr>
-        <w:t>8</w:t>
-      </w:r>
-      <w:r>
-        <w:rPr>
-          <w:rFonts w:cs="Times New Roman"/>
-          <w:color w:val="231F20"/>
-          <w:lang w:val="es-MX"/>
-        </w:rPr>
-        <w:t xml:space="preserve">. </w:t>
-      </w:r>
-      <w:r>
-        <w:rPr>
-          <w:rFonts w:cs="Times New Roman"/>
-          <w:color w:val="231F20"/>
-          <w:lang w:val="es-MX"/>
-        </w:rPr>
-        <w:t>Máquina de es</w:t>
+        <w:t>Figura 8</w:t>
+      </w:r>
+      <w:r>
+        <w:rPr>
+          <w:rFonts w:cs="Times New Roman"/>
+          <w:color w:val="231F20"/>
+          <w:lang w:val="es-MX"/>
+        </w:rPr>
+        <w:t>. Máquina de es</w:t>
       </w:r>
       <w:r>
         <w:rPr>
@@ -12552,10 +11788,11 @@
       <w:r>
         <w:rPr>
           <w:rFonts w:ascii="Times New Roman" w:hAnsi="Times New Roman" w:cs="Times New Roman"/>
+          <w:noProof/>
           <w:color w:val="231F20"/>
           <w:sz w:val="24"/>
           <w:szCs w:val="24"/>
-          <w:lang w:val="es-MX"/>
+          <w:lang w:val="es-MX" w:eastAsia="es-MX"/>
         </w:rPr>
         <w:drawing>
           <wp:inline distT="0" distB="0" distL="0" distR="0" wp14:anchorId="18E7F0CB" wp14:editId="6B51D6CC">
@@ -12711,47 +11948,7 @@
           <w:lang w:val="es-MX"/>
         </w:rPr>
         <w:lastRenderedPageBreak/>
-        <w:t xml:space="preserve">En la figura </w:t>
-      </w:r>
-      <w:r>
-        <w:rPr>
-          <w:rFonts w:ascii="Times New Roman" w:hAnsi="Times New Roman" w:cs="Times New Roman"/>
-          <w:color w:val="231F20"/>
-          <w:sz w:val="24"/>
-          <w:szCs w:val="24"/>
-          <w:lang w:val="es-MX"/>
-        </w:rPr>
-        <w:t>10</w:t>
-      </w:r>
-      <w:r>
-        <w:rPr>
-          <w:rFonts w:ascii="Times New Roman" w:hAnsi="Times New Roman" w:cs="Times New Roman"/>
-          <w:color w:val="231F20"/>
-          <w:sz w:val="24"/>
-          <w:szCs w:val="24"/>
-          <w:lang w:val="es-MX"/>
-        </w:rPr>
-        <w:t xml:space="preserve"> se describe la Máquina de estados para el</w:t>
-      </w:r>
-      <w:r>
-        <w:rPr>
-          <w:rFonts w:ascii="Times New Roman" w:hAnsi="Times New Roman" w:cs="Times New Roman"/>
-          <w:color w:val="231F20"/>
-          <w:sz w:val="24"/>
-          <w:szCs w:val="24"/>
-          <w:lang w:val="es-MX"/>
-        </w:rPr>
-        <w:t xml:space="preserve"> movimiento de</w:t>
-      </w:r>
-      <w:r>
-        <w:rPr>
-          <w:rFonts w:ascii="Times New Roman" w:hAnsi="Times New Roman" w:cs="Times New Roman"/>
-          <w:color w:val="231F20"/>
-          <w:sz w:val="24"/>
-          <w:szCs w:val="24"/>
-          <w:lang w:val="es-MX"/>
-        </w:rPr>
-        <w:t xml:space="preserve">scendente de los </w:t>
+        <w:t xml:space="preserve">En la figura 10 se describe la Máquina de estados para el movimiento descendente de los </w:t>
       </w:r>
       <w:proofErr w:type="spellStart"/>
       <w:r>
@@ -12818,10 +12015,11 @@
       <w:r>
         <w:rPr>
           <w:rFonts w:ascii="Times New Roman" w:hAnsi="Times New Roman" w:cs="Times New Roman"/>
+          <w:noProof/>
           <w:color w:val="231F20"/>
           <w:sz w:val="24"/>
           <w:szCs w:val="24"/>
-          <w:lang w:val="es-MX"/>
+          <w:lang w:val="es-MX" w:eastAsia="es-MX"/>
         </w:rPr>
         <w:drawing>
           <wp:inline distT="0" distB="0" distL="0" distR="0" wp14:anchorId="516227FE" wp14:editId="611D12FB">
@@ -12914,15 +12112,7 @@
           <w:color w:val="231F20"/>
           <w:lang w:val="es-MX"/>
         </w:rPr>
-        <w:t>del movimiento de</w:t>
-      </w:r>
-      <w:r>
-        <w:rPr>
-          <w:rFonts w:cs="Times New Roman"/>
-          <w:color w:val="231F20"/>
-          <w:lang w:val="es-MX"/>
-        </w:rPr>
-        <w:t xml:space="preserve">scendente de los </w:t>
+        <w:t xml:space="preserve">del movimiento descendente de los </w:t>
       </w:r>
       <w:proofErr w:type="spellStart"/>
       <w:r>
@@ -13108,7 +12298,7 @@
             <w:noProof/>
             <w:lang w:val="es-ES"/>
           </w:rPr>
-          <w:t>18</w:t>
+          <w:t>19</w:t>
         </w:r>
         <w:r>
           <w:fldChar w:fldCharType="end"/>
@@ -14348,6 +13538,7 @@
   <w:style w:type="character" w:default="1" w:styleId="Fuentedeprrafopredeter">
     <w:name w:val="Default Paragraph Font"/>
     <w:uiPriority w:val="1"/>
+    <w:semiHidden/>
     <w:unhideWhenUsed/>
   </w:style>
   <w:style w:type="table" w:default="1" w:styleId="Tablanormal">
@@ -14964,7 +14155,7 @@
 </file>
 
 <file path=customXml/itemProps2.xml><?xml version="1.0" encoding="utf-8"?>
-<ds:datastoreItem xmlns:ds="http://schemas.openxmlformats.org/officeDocument/2006/customXml" ds:itemID="{08BE75D3-5C95-4EE7-945B-27F89DBF3479}">
+<ds:datastoreItem xmlns:ds="http://schemas.openxmlformats.org/officeDocument/2006/customXml" ds:itemID="{E93DE193-ED38-42C5-9BBD-ADFCBF9801BB}">
   <ds:schemaRefs>
     <ds:schemaRef ds:uri="http://schemas.openxmlformats.org/officeDocument/2006/bibliography"/>
   </ds:schemaRefs>

</xml_diff>